<commit_message>
Project 5 - 2nd review added - Completed
Although approved, the second review had some more useful information for the A* search algorithm
</commit_message>
<xml_diff>
--- a/Project 5 - Implement Route Planner/Instructions.docx
+++ b/Project 5 - Implement Route Planner/Instructions.docx
@@ -106,7 +106,16 @@
           <w:sz w:val="23"/>
           <w:szCs w:val="23"/>
         </w:rPr>
-        <w:t>The next section is a Jupyter Notebook which contains all the instructions for the project. We recommend that you have two files open in separate tabs while working on this project: </w:t>
+        <w:t xml:space="preserve">The next section is a Jupyter Notebook which contains all </w:t>
+      </w:r>
+      <w:r>
+        <w:rPr>
+          <w:rFonts w:ascii="Open Sans" w:hAnsi="Open Sans" w:cs="Open Sans"/>
+          <w:color w:val="4F4F4F"/>
+          <w:sz w:val="23"/>
+          <w:szCs w:val="23"/>
+        </w:rPr>
+        <w:t>the instructions for the project. We recommend that you have two files open in separate tabs while working on this project: </w:t>
       </w:r>
       <w:r>
         <w:rPr>
@@ -115,7 +124,7 @@
           <w:color w:val="0F2B3D"/>
           <w:sz w:val="23"/>
           <w:szCs w:val="23"/>
-          <w:bdr w:val="single" w:sz="6" w:space="0" w:color="B4B9BD" w:frame="1"/>
+          <w:bdr w:val="single" w:sz="6" w:space="0" w:color="B4B9BD"/>
           <w:shd w:val="clear" w:color="auto" w:fill="F7F7F8"/>
         </w:rPr>
         <w:t>project_notebook.ipynb</w:t>
@@ -157,7 +166,16 @@
           <w:sz w:val="23"/>
           <w:szCs w:val="23"/>
         </w:rPr>
-        <w:instrText xml:space="preserve"> INCLUDEPICTURE "https://video.udacity-data.com/topher/2017/November/5a0a0907_screen-shot-2017-11-13-at-1.04.07-pm/screen-shot-2017-11-13-at-1.04.07-pm.png" \* MERGEFORMATINET </w:instrText>
+        <w:instrText xml:space="preserve"> INCLUDEPICTURE "</w:instrText>
+      </w:r>
+      <w:r>
+        <w:rPr>
+          <w:rFonts w:ascii="Open Sans" w:hAnsi="Open Sans" w:cs="Open Sans"/>
+          <w:color w:val="4F4F4F"/>
+          <w:sz w:val="23"/>
+          <w:szCs w:val="23"/>
+        </w:rPr>
+        <w:instrText xml:space="preserve">https://video.udacity-data.com/topher/2017/November/5a0a0907_screen-shot-2017-11-13-at-1.04.07-pm/screen-shot-2017-11-13-at-1.04.07-pm.png" \* MERGEFORMATINET </w:instrText>
       </w:r>
       <w:r>
         <w:rPr>
@@ -177,7 +195,7 @@
           <w:szCs w:val="23"/>
         </w:rPr>
         <w:drawing>
-          <wp:inline distT="0" distB="0" distL="0" distR="0" wp14:anchorId="7BC92E18" wp14:editId="39AEA34C">
+          <wp:inline distT="0" distB="0" distL="0" distR="0" wp14:anchorId="72CDE52E" wp14:editId="5FDE0055">
             <wp:extent cx="6858000" cy="944880"/>
             <wp:effectExtent l="0" t="0" r="0" b="0"/>
             <wp:docPr id="2" name="Picture 2" descr="A screenshot of a cell phone&#10;&#10;Description automatically generated"/>
@@ -194,7 +212,7 @@
                     </pic:cNvPicPr>
                   </pic:nvPicPr>
                   <pic:blipFill>
-                    <a:blip r:embed="rId4">
+                    <a:blip r:embed="rId5">
                       <a:extLst>
                         <a:ext uri="{28A0092B-C50C-407E-A947-70E740481C1C}">
                           <a14:useLocalDpi xmlns:a14="http://schemas.microsoft.com/office/drawing/2010/main" val="0"/>
@@ -206,7 +224,7 @@
                       <a:fillRect/>
                     </a:stretch>
                   </pic:blipFill>
-                  <pic:spPr bwMode="auto">
+                  <pic:spPr>
                     <a:xfrm>
                       <a:off x="0" y="0"/>
                       <a:ext cx="6858000" cy="944880"/>
@@ -253,51 +271,60 @@
           <w:sz w:val="23"/>
           <w:szCs w:val="23"/>
         </w:rPr>
-        <w:t>Further instructions and tips for the functions to implement can be found in the notebook!</w:t>
-      </w:r>
-    </w:p>
-    <w:p>
-      <w:pPr>
-        <w:pStyle w:val="Heading2"/>
-        <w:spacing w:before="540" w:after="75" w:line="320" w:lineRule="atLeast"/>
-        <w:rPr>
-          <w:rFonts w:ascii="Open Sans" w:hAnsi="Open Sans" w:cs="Open Sans"/>
-          <w:color w:val="2E3D49"/>
-          <w:sz w:val="30"/>
-          <w:szCs w:val="30"/>
-        </w:rPr>
-      </w:pPr>
-      <w:r>
-        <w:rPr>
-          <w:rFonts w:ascii="Open Sans" w:hAnsi="Open Sans" w:cs="Open Sans"/>
-          <w:color w:val="2E3D49"/>
-          <w:sz w:val="30"/>
-          <w:szCs w:val="30"/>
-        </w:rPr>
-        <w:t>Evaluation</w:t>
-      </w:r>
-    </w:p>
-    <w:p>
-      <w:pPr>
-        <w:pStyle w:val="NormalWeb"/>
-        <w:spacing w:before="0" w:beforeAutospacing="0" w:after="0" w:afterAutospacing="0"/>
+        <w:t xml:space="preserve">Further instructions and tips for the functions to implement can be found in the </w:t>
+      </w:r>
+      <w:r>
         <w:rPr>
           <w:rFonts w:ascii="Open Sans" w:hAnsi="Open Sans" w:cs="Open Sans"/>
           <w:color w:val="4F4F4F"/>
           <w:sz w:val="23"/>
           <w:szCs w:val="23"/>
         </w:rPr>
-      </w:pPr>
-      <w:r>
+        <w:t>notebook!</w:t>
+      </w:r>
+    </w:p>
+    <w:p>
+      <w:pPr>
+        <w:pStyle w:val="Heading2"/>
+        <w:spacing w:before="540" w:after="75" w:line="320" w:lineRule="atLeast"/>
+        <w:rPr>
+          <w:rFonts w:ascii="Open Sans" w:hAnsi="Open Sans" w:cs="Open Sans"/>
+          <w:color w:val="2E3D49"/>
+          <w:sz w:val="30"/>
+          <w:szCs w:val="30"/>
+        </w:rPr>
+      </w:pPr>
+      <w:r>
+        <w:rPr>
+          <w:rFonts w:ascii="Open Sans" w:hAnsi="Open Sans" w:cs="Open Sans"/>
+          <w:color w:val="2E3D49"/>
+          <w:sz w:val="30"/>
+          <w:szCs w:val="30"/>
+        </w:rPr>
+        <w:t>Evaluation</w:t>
+      </w:r>
+    </w:p>
+    <w:p>
+      <w:pPr>
+        <w:pStyle w:val="NormalWeb"/>
+        <w:spacing w:before="0" w:beforeAutospacing="0" w:after="0" w:afterAutospacing="0"/>
         <w:rPr>
           <w:rFonts w:ascii="Open Sans" w:hAnsi="Open Sans" w:cs="Open Sans"/>
           <w:color w:val="4F4F4F"/>
           <w:sz w:val="23"/>
           <w:szCs w:val="23"/>
         </w:rPr>
+      </w:pPr>
+      <w:r>
+        <w:rPr>
+          <w:rFonts w:ascii="Open Sans" w:hAnsi="Open Sans" w:cs="Open Sans"/>
+          <w:color w:val="4F4F4F"/>
+          <w:sz w:val="23"/>
+          <w:szCs w:val="23"/>
+        </w:rPr>
         <w:t>Once you have completed your project, use the </w:t>
       </w:r>
-      <w:hyperlink r:id="rId5" w:anchor="!/rubrics/1210/view" w:tgtFrame="_blank" w:history="1">
+      <w:hyperlink r:id="rId6" w:anchor="!/rubrics/1210/view" w:tgtFrame="_blank" w:history="1">
         <w:r>
           <w:rPr>
             <w:rStyle w:val="Hyperlink"/>
@@ -317,41 +344,38 @@
           <w:sz w:val="23"/>
           <w:szCs w:val="23"/>
         </w:rPr>
-        <w:t> to review the project. If you have covered all of the points in the rubric, then you are ready to submit! If you see room for improvement in any category in which you do not meet specifications, keep working!</w:t>
-      </w:r>
-    </w:p>
-    <w:p>
-      <w:pPr>
-        <w:pStyle w:val="NormalWeb"/>
-        <w:spacing w:before="0" w:beforeAutospacing="0" w:after="0" w:afterAutospacing="0"/>
+        <w:t> to review the project. If you have covered all of the points in the rubric, then you are read</w:t>
+      </w:r>
+      <w:r>
         <w:rPr>
           <w:rFonts w:ascii="Open Sans" w:hAnsi="Open Sans" w:cs="Open Sans"/>
           <w:color w:val="4F4F4F"/>
           <w:sz w:val="23"/>
           <w:szCs w:val="23"/>
         </w:rPr>
-      </w:pPr>
-      <w:r>
+        <w:t>y to submit! If you see room for improvement in any category in which you do not meet specifications, keep working!</w:t>
+      </w:r>
+    </w:p>
+    <w:p>
+      <w:pPr>
+        <w:pStyle w:val="NormalWeb"/>
+        <w:spacing w:before="0" w:beforeAutospacing="0" w:after="0" w:afterAutospacing="0"/>
         <w:rPr>
           <w:rFonts w:ascii="Open Sans" w:hAnsi="Open Sans" w:cs="Open Sans"/>
           <w:color w:val="4F4F4F"/>
           <w:sz w:val="23"/>
           <w:szCs w:val="23"/>
         </w:rPr>
-        <w:t>Your project will be evaluated by a Udacity reviewer according to the same Project Rubric. Your project must "meet specifications" in each category in order for your submission to pass.</w:t>
-      </w:r>
-    </w:p>
-    <w:p>
-      <w:pPr>
-        <w:pStyle w:val="NormalWeb"/>
-        <w:spacing w:before="0" w:beforeAutospacing="0" w:after="0" w:afterAutospacing="0"/>
+      </w:pPr>
+      <w:r>
         <w:rPr>
           <w:rFonts w:ascii="Open Sans" w:hAnsi="Open Sans" w:cs="Open Sans"/>
           <w:color w:val="4F4F4F"/>
           <w:sz w:val="23"/>
           <w:szCs w:val="23"/>
         </w:rPr>
-      </w:pPr>
+        <w:t>Your project will be evaluated by a Udacity reviewer according to the same Project Rubric. Your project must "meet specifications" in each c</w:t>
+      </w:r>
       <w:r>
         <w:rPr>
           <w:rFonts w:ascii="Open Sans" w:hAnsi="Open Sans" w:cs="Open Sans"/>
@@ -359,18 +383,20 @@
           <w:sz w:val="23"/>
           <w:szCs w:val="23"/>
         </w:rPr>
-        <w:t>When you're done with the project please double check any </w:t>
-      </w:r>
-      <w:r>
-        <w:rPr>
-          <w:rStyle w:val="Strong"/>
+        <w:t>ategory in order for your submission to pass.</w:t>
+      </w:r>
+    </w:p>
+    <w:p>
+      <w:pPr>
+        <w:pStyle w:val="NormalWeb"/>
+        <w:spacing w:before="0" w:beforeAutospacing="0" w:after="0" w:afterAutospacing="0"/>
+        <w:rPr>
           <w:rFonts w:ascii="Open Sans" w:hAnsi="Open Sans" w:cs="Open Sans"/>
           <w:color w:val="4F4F4F"/>
           <w:sz w:val="23"/>
           <w:szCs w:val="23"/>
         </w:rPr>
-        <w:t>outside sources have been correctly cited</w:t>
-      </w:r>
+      </w:pPr>
       <w:r>
         <w:rPr>
           <w:rFonts w:ascii="Open Sans" w:hAnsi="Open Sans" w:cs="Open Sans"/>
@@ -378,7 +404,7 @@
           <w:sz w:val="23"/>
           <w:szCs w:val="23"/>
         </w:rPr>
-        <w:t> before submitting. You should submit </w:t>
+        <w:t>When you're done with the project please double check any </w:t>
       </w:r>
       <w:r>
         <w:rPr>
@@ -388,7 +414,7 @@
           <w:sz w:val="23"/>
           <w:szCs w:val="23"/>
         </w:rPr>
-        <w:t>from the Jupyter notebook</w:t>
+        <w:t>outside sources have been correctly cited</w:t>
       </w:r>
       <w:r>
         <w:rPr>
@@ -397,7 +423,35 @@
           <w:sz w:val="23"/>
           <w:szCs w:val="23"/>
         </w:rPr>
-        <w:t> by clicking the big Submit button in the bottom right.</w:t>
+        <w:t> before submitting. You should submit </w:t>
+      </w:r>
+      <w:r>
+        <w:rPr>
+          <w:rStyle w:val="Strong"/>
+          <w:rFonts w:ascii="Open Sans" w:hAnsi="Open Sans" w:cs="Open Sans"/>
+          <w:color w:val="4F4F4F"/>
+          <w:sz w:val="23"/>
+          <w:szCs w:val="23"/>
+        </w:rPr>
+        <w:t>from the Jupyter notebook</w:t>
+      </w:r>
+      <w:r>
+        <w:rPr>
+          <w:rFonts w:ascii="Open Sans" w:hAnsi="Open Sans" w:cs="Open Sans"/>
+          <w:color w:val="4F4F4F"/>
+          <w:sz w:val="23"/>
+          <w:szCs w:val="23"/>
+        </w:rPr>
+        <w:t> by clicking the big Submit button in the bottom</w:t>
+      </w:r>
+      <w:r>
+        <w:rPr>
+          <w:rFonts w:ascii="Open Sans" w:hAnsi="Open Sans" w:cs="Open Sans"/>
+          <w:color w:val="4F4F4F"/>
+          <w:sz w:val="23"/>
+          <w:szCs w:val="23"/>
+        </w:rPr>
+        <w:t xml:space="preserve"> right.</w:t>
       </w:r>
     </w:p>
     <w:p>
@@ -410,20 +464,20 @@
         <w:pStyle w:val="Heading2"/>
         <w:shd w:val="clear" w:color="auto" w:fill="FFFFFF"/>
         <w:spacing w:before="0" w:after="173"/>
+        <w:rPr>
+          <w:rFonts w:ascii="inherit" w:hAnsi="inherit" w:cs="Open Sans" w:hint="eastAsia"/>
+          <w:color w:val="307699"/>
+          <w:sz w:val="33"/>
+          <w:szCs w:val="33"/>
+        </w:rPr>
+      </w:pPr>
+      <w:r>
         <w:rPr>
           <w:rFonts w:ascii="inherit" w:hAnsi="inherit" w:cs="Open Sans"/>
           <w:color w:val="307699"/>
           <w:sz w:val="33"/>
           <w:szCs w:val="33"/>
         </w:rPr>
-      </w:pPr>
-      <w:r>
-        <w:rPr>
-          <w:rFonts w:ascii="inherit" w:hAnsi="inherit" w:cs="Open Sans"/>
-          <w:color w:val="307699"/>
-          <w:sz w:val="33"/>
-          <w:szCs w:val="33"/>
-        </w:rPr>
         <w:t>Requires Changes</w:t>
       </w:r>
     </w:p>
@@ -434,7 +488,7 @@
         <w:spacing w:before="345" w:after="173"/>
         <w:jc w:val="center"/>
         <w:rPr>
-          <w:rFonts w:ascii="inherit" w:hAnsi="inherit" w:cs="Open Sans"/>
+          <w:rFonts w:ascii="inherit" w:hAnsi="inherit" w:cs="Open Sans" w:hint="eastAsia"/>
           <w:color w:val="303030"/>
           <w:sz w:val="30"/>
           <w:szCs w:val="30"/>
@@ -491,7 +545,16 @@
           <w:szCs w:val="21"/>
         </w:rPr>
         <w:br/>
-        <w:t>Thanks for your time and efforts. Keep working hard and stay motivated. Good luck for your next submission.</w:t>
+        <w:t xml:space="preserve">Thanks </w:t>
+      </w:r>
+      <w:r>
+        <w:rPr>
+          <w:rFonts w:ascii="Open Sans" w:hAnsi="Open Sans" w:cs="Open Sans"/>
+          <w:color w:val="000709"/>
+          <w:sz w:val="21"/>
+          <w:szCs w:val="21"/>
+        </w:rPr>
+        <w:t>for your time and efforts. Keep working hard and stay motivated. Good luck for your next submission.</w:t>
       </w:r>
     </w:p>
     <w:p>
@@ -524,7 +587,7 @@
         </w:rPr>
         <w:br/>
       </w:r>
-      <w:hyperlink r:id="rId6" w:tgtFrame="_blank" w:history="1">
+      <w:hyperlink r:id="rId7" w:tgtFrame="_blank" w:history="1">
         <w:r>
           <w:rPr>
             <w:rStyle w:val="Hyperlink"/>
@@ -554,7 +617,7 @@
         <w:shd w:val="clear" w:color="auto" w:fill="FFFFFF"/>
         <w:spacing w:before="345" w:after="173"/>
         <w:rPr>
-          <w:rFonts w:ascii="inherit" w:hAnsi="inherit" w:cs="Open Sans"/>
+          <w:rFonts w:ascii="inherit" w:hAnsi="inherit" w:cs="Open Sans" w:hint="eastAsia"/>
           <w:color w:val="2E3D49"/>
           <w:sz w:val="33"/>
           <w:szCs w:val="33"/>
@@ -616,7 +679,16 @@
           <w:sz w:val="21"/>
           <w:szCs w:val="21"/>
         </w:rPr>
-        <w:t>All tests passed. Congrats.</w:t>
+        <w:t>All tests passe</w:t>
+      </w:r>
+      <w:r>
+        <w:rPr>
+          <w:rFonts w:ascii="Open Sans" w:hAnsi="Open Sans" w:cs="Open Sans"/>
+          <w:color w:val="000709"/>
+          <w:sz w:val="21"/>
+          <w:szCs w:val="21"/>
+        </w:rPr>
+        <w:t>d. Congrats.</w:t>
       </w:r>
     </w:p>
     <w:p>
@@ -690,36 +762,9 @@
           <w:sz w:val="21"/>
           <w:szCs w:val="21"/>
         </w:rPr>
-        <w:t>The heuristic function used to estimate the distance between two intersections is guaranteed to return a distance which is less than or equal to the true path length between the intersections.</w:t>
-      </w:r>
-    </w:p>
-    <w:p>
-      <w:pPr>
-        <w:pStyle w:val="NormalWeb"/>
-        <w:shd w:val="clear" w:color="auto" w:fill="FFFFFF"/>
-        <w:spacing w:before="0" w:beforeAutospacing="0" w:after="0" w:afterAutospacing="0" w:line="300" w:lineRule="atLeast"/>
-        <w:rPr>
-          <w:rFonts w:ascii="Open Sans" w:hAnsi="Open Sans" w:cs="Open Sans"/>
-          <w:color w:val="000709"/>
-          <w:sz w:val="21"/>
-          <w:szCs w:val="21"/>
-        </w:rPr>
-      </w:pPr>
-      <w:r>
-        <w:rPr>
-          <w:rFonts w:ascii="Open Sans" w:hAnsi="Open Sans" w:cs="Open Sans"/>
-          <w:color w:val="000709"/>
-          <w:sz w:val="21"/>
-          <w:szCs w:val="21"/>
-        </w:rPr>
-        <w:t>You used the Euclidean distance, which is good enough for this project. Because the Euclidean distance is an admissible heuristic for this problem.</w:t>
-      </w:r>
-    </w:p>
-    <w:p>
-      <w:pPr>
-        <w:pStyle w:val="NormalWeb"/>
-        <w:shd w:val="clear" w:color="auto" w:fill="FFFFFF"/>
-        <w:spacing w:before="0" w:beforeAutospacing="0" w:after="0" w:afterAutospacing="0" w:line="300" w:lineRule="atLeast"/>
+        <w:t xml:space="preserve">The heuristic function used to estimate the distance between two intersections is guaranteed to return a distance which is less than or equal to the true path </w:t>
+      </w:r>
+      <w:r>
         <w:rPr>
           <w:rFonts w:ascii="Open Sans" w:hAnsi="Open Sans" w:cs="Open Sans"/>
           <w:b/>
@@ -728,8 +773,36 @@
           <w:sz w:val="21"/>
           <w:szCs w:val="21"/>
         </w:rPr>
-      </w:pPr>
-      <w:r>
+        <w:t>length between the intersections.</w:t>
+      </w:r>
+    </w:p>
+    <w:p>
+      <w:pPr>
+        <w:pStyle w:val="NormalWeb"/>
+        <w:shd w:val="clear" w:color="auto" w:fill="FFFFFF"/>
+        <w:spacing w:before="0" w:beforeAutospacing="0" w:after="0" w:afterAutospacing="0" w:line="300" w:lineRule="atLeast"/>
+        <w:rPr>
+          <w:rFonts w:ascii="Open Sans" w:hAnsi="Open Sans" w:cs="Open Sans"/>
+          <w:color w:val="000709"/>
+          <w:sz w:val="21"/>
+          <w:szCs w:val="21"/>
+        </w:rPr>
+      </w:pPr>
+      <w:r>
+        <w:rPr>
+          <w:rFonts w:ascii="Open Sans" w:hAnsi="Open Sans" w:cs="Open Sans"/>
+          <w:color w:val="000709"/>
+          <w:sz w:val="21"/>
+          <w:szCs w:val="21"/>
+        </w:rPr>
+        <w:t>You used the Euclidean distance, which is good enough for this project. Because the Euclidean distance is an admissible heuristic for this problem.</w:t>
+      </w:r>
+    </w:p>
+    <w:p>
+      <w:pPr>
+        <w:pStyle w:val="NormalWeb"/>
+        <w:shd w:val="clear" w:color="auto" w:fill="FFFFFF"/>
+        <w:spacing w:before="0" w:beforeAutospacing="0" w:after="0" w:afterAutospacing="0" w:line="300" w:lineRule="atLeast"/>
         <w:rPr>
           <w:rFonts w:ascii="Open Sans" w:hAnsi="Open Sans" w:cs="Open Sans"/>
           <w:b/>
@@ -738,6 +811,16 @@
           <w:sz w:val="21"/>
           <w:szCs w:val="21"/>
         </w:rPr>
+      </w:pPr>
+      <w:r>
+        <w:rPr>
+          <w:rFonts w:ascii="Open Sans" w:hAnsi="Open Sans" w:cs="Open Sans"/>
+          <w:b/>
+          <w:bCs/>
+          <w:color w:val="2E3D49"/>
+          <w:sz w:val="21"/>
+          <w:szCs w:val="21"/>
+        </w:rPr>
         <w:t>Student answered all question correctly.</w:t>
       </w:r>
     </w:p>
@@ -760,7 +843,16 @@
           <w:sz w:val="21"/>
           <w:szCs w:val="21"/>
         </w:rPr>
-        <w:t>Your answers are correct. Thank you.</w:t>
+        <w:t xml:space="preserve">Your answers are correct. </w:t>
+      </w:r>
+      <w:r>
+        <w:rPr>
+          <w:rFonts w:ascii="Open Sans" w:hAnsi="Open Sans" w:cs="Open Sans"/>
+          <w:color w:val="000709"/>
+          <w:sz w:val="21"/>
+          <w:szCs w:val="21"/>
+        </w:rPr>
+        <w:t>Thank you.</w:t>
       </w:r>
     </w:p>
     <w:p>
@@ -769,7 +861,7 @@
         <w:shd w:val="clear" w:color="auto" w:fill="FFFFFF"/>
         <w:spacing w:before="345" w:after="173"/>
         <w:rPr>
-          <w:rFonts w:ascii="inherit" w:hAnsi="inherit" w:cs="Open Sans"/>
+          <w:rFonts w:ascii="inherit" w:hAnsi="inherit" w:cs="Open Sans" w:hint="eastAsia"/>
           <w:color w:val="2E3D49"/>
           <w:sz w:val="33"/>
           <w:szCs w:val="33"/>
@@ -808,7 +900,18 @@
           <w:sz w:val="21"/>
           <w:szCs w:val="21"/>
         </w:rPr>
-        <w:t>Code avoids obvious inappropriate use of lists and takes advantage of the performance improvement afforded by sets / dictionaries where appropriate. For example, a data structure like the "open_set" on which membership checks are frequently performed (e.g. </w:t>
+        <w:t>Code avoids obvious inappropriate use of lists and takes advantage of the performance improvement afforded by sets / dictionaries where appropriate. For example, a data structure like the "open_set" on which m</w:t>
+      </w:r>
+      <w:r>
+        <w:rPr>
+          <w:rFonts w:ascii="Open Sans" w:hAnsi="Open Sans" w:cs="Open Sans"/>
+          <w:b/>
+          <w:bCs/>
+          <w:color w:val="2E3D49"/>
+          <w:sz w:val="21"/>
+          <w:szCs w:val="21"/>
+        </w:rPr>
+        <w:t>embership checks are frequently performed (e.g. </w:t>
       </w:r>
       <w:r>
         <w:rPr>
@@ -819,7 +922,7 @@
           <w:color w:val="303030"/>
           <w:sz w:val="19"/>
           <w:szCs w:val="19"/>
-          <w:bdr w:val="single" w:sz="6" w:space="2" w:color="DCDCDC" w:frame="1"/>
+          <w:bdr w:val="single" w:sz="6" w:space="0" w:color="DCDCDC"/>
           <w:shd w:val="clear" w:color="auto" w:fill="F3F3F3"/>
         </w:rPr>
         <w:t>if node in open_set</w:t>
@@ -887,9 +990,18 @@
           <w:sz w:val="21"/>
           <w:szCs w:val="21"/>
         </w:rPr>
-        <w:t>Priority queues or heap queues </w:t>
-      </w:r>
-      <w:hyperlink r:id="rId7" w:tgtFrame="_blank" w:history="1">
+        <w:t>Priorit</w:t>
+      </w:r>
+      <w:r>
+        <w:rPr>
+          <w:rFonts w:ascii="Open Sans" w:hAnsi="Open Sans" w:cs="Open Sans"/>
+          <w:color w:val="000709"/>
+          <w:sz w:val="21"/>
+          <w:szCs w:val="21"/>
+        </w:rPr>
+        <w:t>y queues or heap queues </w:t>
+      </w:r>
+      <w:hyperlink r:id="rId8" w:tgtFrame="_blank" w:history="1">
         <w:r>
           <w:rPr>
             <w:rStyle w:val="Hyperlink"/>
@@ -909,7 +1021,16 @@
           <w:sz w:val="21"/>
           <w:szCs w:val="21"/>
         </w:rPr>
-        <w:t> allow you to insert elements into a queue in a sorted way. You can configure the way elements are sorted. In this project, you can sort elements by their value </w:t>
+        <w:t> allow you to insert elements into a queue in a sorted way. You can configure the way elements are sorted. In t</w:t>
+      </w:r>
+      <w:r>
+        <w:rPr>
+          <w:rFonts w:ascii="Open Sans" w:hAnsi="Open Sans" w:cs="Open Sans"/>
+          <w:color w:val="000709"/>
+          <w:sz w:val="21"/>
+          <w:szCs w:val="21"/>
+        </w:rPr>
+        <w:t>his project, you can sort elements by their value </w:t>
       </w:r>
       <w:r>
         <w:rPr>
@@ -918,7 +1039,7 @@
           <w:color w:val="303030"/>
           <w:sz w:val="19"/>
           <w:szCs w:val="19"/>
-          <w:bdr w:val="single" w:sz="6" w:space="2" w:color="DCDCDC" w:frame="1"/>
+          <w:bdr w:val="single" w:sz="6" w:space="0" w:color="DCDCDC"/>
           <w:shd w:val="clear" w:color="auto" w:fill="F3F3F3"/>
         </w:rPr>
         <w:t>f = g + h</w:t>
@@ -939,7 +1060,7 @@
           <w:color w:val="303030"/>
           <w:sz w:val="19"/>
           <w:szCs w:val="19"/>
-          <w:bdr w:val="single" w:sz="6" w:space="2" w:color="DCDCDC" w:frame="1"/>
+          <w:bdr w:val="single" w:sz="6" w:space="0" w:color="DCDCDC"/>
           <w:shd w:val="clear" w:color="auto" w:fill="F3F3F3"/>
         </w:rPr>
         <w:t>O(1)</w:t>
@@ -973,7 +1094,16 @@
           <w:sz w:val="21"/>
           <w:szCs w:val="21"/>
         </w:rPr>
-        <w:t>You can consult these links in order to know better the time complexities of algorithms and data structures:</w:t>
+        <w:t xml:space="preserve">You can consult these links in order to know better the time complexities of algorithms and data </w:t>
+      </w:r>
+      <w:r>
+        <w:rPr>
+          <w:rFonts w:ascii="Open Sans" w:hAnsi="Open Sans" w:cs="Open Sans"/>
+          <w:color w:val="000709"/>
+          <w:sz w:val="21"/>
+          <w:szCs w:val="21"/>
+        </w:rPr>
+        <w:t>structures:</w:t>
       </w:r>
       <w:r>
         <w:rPr>
@@ -984,7 +1114,7 @@
         </w:rPr>
         <w:br/>
       </w:r>
-      <w:hyperlink r:id="rId8" w:tgtFrame="_blank" w:history="1">
+      <w:hyperlink r:id="rId9" w:tgtFrame="_blank" w:history="1">
         <w:r>
           <w:rPr>
             <w:rStyle w:val="Hyperlink"/>
@@ -1006,7 +1136,7 @@
         </w:rPr>
         <w:br/>
       </w:r>
-      <w:hyperlink r:id="rId9" w:tgtFrame="_blank" w:history="1">
+      <w:hyperlink r:id="rId10" w:tgtFrame="_blank" w:history="1">
         <w:r>
           <w:rPr>
             <w:rStyle w:val="Hyperlink"/>
@@ -1043,14 +1173,9 @@
           <w:sz w:val="21"/>
           <w:szCs w:val="21"/>
         </w:rPr>
-        <w:t>This item is a judgement call. Student code doesn't need to be perfect but it should avoid big performance degrading issues like...</w:t>
-      </w:r>
-    </w:p>
-    <w:p>
-      <w:pPr>
-        <w:pStyle w:val="NormalWeb"/>
-        <w:shd w:val="clear" w:color="auto" w:fill="FFFFFF"/>
-        <w:spacing w:before="0" w:beforeAutospacing="0" w:after="0" w:afterAutospacing="0" w:line="300" w:lineRule="atLeast"/>
+        <w:t>This item is a judgement call. Stude</w:t>
+      </w:r>
+      <w:r>
         <w:rPr>
           <w:rFonts w:ascii="Open Sans" w:hAnsi="Open Sans" w:cs="Open Sans"/>
           <w:b/>
@@ -1059,8 +1184,14 @@
           <w:sz w:val="21"/>
           <w:szCs w:val="21"/>
         </w:rPr>
-      </w:pPr>
-      <w:r>
+        <w:t>nt code doesn't need to be perfect but it should avoid big performance degrading issues like...</w:t>
+      </w:r>
+    </w:p>
+    <w:p>
+      <w:pPr>
+        <w:pStyle w:val="NormalWeb"/>
+        <w:shd w:val="clear" w:color="auto" w:fill="FFFFFF"/>
+        <w:spacing w:before="0" w:beforeAutospacing="0" w:after="0" w:afterAutospacing="0" w:line="300" w:lineRule="atLeast"/>
         <w:rPr>
           <w:rFonts w:ascii="Open Sans" w:hAnsi="Open Sans" w:cs="Open Sans"/>
           <w:b/>
@@ -1069,8 +1200,7 @@
           <w:sz w:val="21"/>
           <w:szCs w:val="21"/>
         </w:rPr>
-        <w:t>...unnecessary duplication of lists</w:t>
-      </w:r>
+      </w:pPr>
       <w:r>
         <w:rPr>
           <w:rFonts w:ascii="Open Sans" w:hAnsi="Open Sans" w:cs="Open Sans"/>
@@ -1080,6 +1210,17 @@
           <w:sz w:val="21"/>
           <w:szCs w:val="21"/>
         </w:rPr>
+        <w:t>...unnecessary duplication of lists</w:t>
+      </w:r>
+      <w:r>
+        <w:rPr>
+          <w:rFonts w:ascii="Open Sans" w:hAnsi="Open Sans" w:cs="Open Sans"/>
+          <w:b/>
+          <w:bCs/>
+          <w:color w:val="2E3D49"/>
+          <w:sz w:val="21"/>
+          <w:szCs w:val="21"/>
+        </w:rPr>
         <w:br/>
         <w:t>...looping through a large set or dictionary when a single constant-time lookup is possible</w:t>
       </w:r>
@@ -1103,7 +1244,16 @@
           <w:sz w:val="21"/>
           <w:szCs w:val="21"/>
         </w:rPr>
-        <w:t>I'm sorry. Your function has a time greater than linear </w:t>
+        <w:t>I'm sorry. Your function has a t</w:t>
+      </w:r>
+      <w:r>
+        <w:rPr>
+          <w:rFonts w:ascii="Open Sans" w:hAnsi="Open Sans" w:cs="Open Sans"/>
+          <w:color w:val="000709"/>
+          <w:sz w:val="21"/>
+          <w:szCs w:val="21"/>
+        </w:rPr>
+        <w:t>ime greater than linear </w:t>
       </w:r>
       <w:r>
         <w:rPr>
@@ -1112,7 +1262,7 @@
           <w:color w:val="303030"/>
           <w:sz w:val="19"/>
           <w:szCs w:val="19"/>
-          <w:bdr w:val="single" w:sz="6" w:space="2" w:color="DCDCDC" w:frame="1"/>
+          <w:bdr w:val="single" w:sz="6" w:space="0" w:color="DCDCDC"/>
           <w:shd w:val="clear" w:color="auto" w:fill="F3F3F3"/>
         </w:rPr>
         <w:t>O(n)</w:t>
@@ -1143,7 +1293,7 @@
           <w:color w:val="303030"/>
           <w:sz w:val="19"/>
           <w:szCs w:val="19"/>
-          <w:bdr w:val="single" w:sz="6" w:space="2" w:color="DCDCDC" w:frame="1"/>
+          <w:bdr w:val="single" w:sz="6" w:space="0" w:color="DCDCDC"/>
           <w:shd w:val="clear" w:color="auto" w:fill="F3F3F3"/>
         </w:rPr>
         <w:t>min()</w:t>
@@ -1164,7 +1314,7 @@
           <w:color w:val="303030"/>
           <w:sz w:val="19"/>
           <w:szCs w:val="19"/>
-          <w:bdr w:val="single" w:sz="6" w:space="2" w:color="DCDCDC" w:frame="1"/>
+          <w:bdr w:val="single" w:sz="6" w:space="0" w:color="DCDCDC"/>
           <w:shd w:val="clear" w:color="auto" w:fill="F3F3F3"/>
         </w:rPr>
         <w:t>O(n)</w:t>
@@ -1185,7 +1335,7 @@
           <w:color w:val="303030"/>
           <w:sz w:val="19"/>
           <w:szCs w:val="19"/>
-          <w:bdr w:val="single" w:sz="6" w:space="2" w:color="DCDCDC" w:frame="1"/>
+          <w:bdr w:val="single" w:sz="6" w:space="0" w:color="DCDCDC"/>
           <w:shd w:val="clear" w:color="auto" w:fill="F3F3F3"/>
         </w:rPr>
         <w:t>O(log n)</w:t>
@@ -1216,7 +1366,6 @@
           <w:rStyle w:val="HTMLCode"/>
           <w:rFonts w:ascii="Menlo" w:hAnsi="Menlo" w:cs="Menlo"/>
           <w:color w:val="333333"/>
-          <w:bdr w:val="none" w:sz="0" w:space="0" w:color="auto" w:frame="1"/>
         </w:rPr>
       </w:pPr>
       <w:r>
@@ -1224,7 +1373,6 @@
           <w:rStyle w:val="hljs-keyword"/>
           <w:rFonts w:ascii="Menlo" w:hAnsi="Menlo" w:cs="Menlo"/>
           <w:color w:val="AA0D91"/>
-          <w:bdr w:val="none" w:sz="0" w:space="0" w:color="auto" w:frame="1"/>
         </w:rPr>
         <w:t>def</w:t>
       </w:r>
@@ -1233,7 +1381,6 @@
           <w:rStyle w:val="hljs-function"/>
           <w:rFonts w:ascii="Menlo" w:hAnsi="Menlo" w:cs="Menlo"/>
           <w:color w:val="333333"/>
-          <w:bdr w:val="none" w:sz="0" w:space="0" w:color="auto" w:frame="1"/>
         </w:rPr>
         <w:t xml:space="preserve"> </w:t>
       </w:r>
@@ -1242,7 +1389,6 @@
           <w:rStyle w:val="hljs-title"/>
           <w:rFonts w:ascii="Menlo" w:hAnsi="Menlo" w:cs="Menlo"/>
           <w:color w:val="1C00CF"/>
-          <w:bdr w:val="none" w:sz="0" w:space="0" w:color="auto" w:frame="1"/>
         </w:rPr>
         <w:t>get_current_node</w:t>
       </w:r>
@@ -1251,7 +1397,6 @@
           <w:rStyle w:val="hljs-params"/>
           <w:rFonts w:ascii="Menlo" w:hAnsi="Menlo" w:cs="Menlo"/>
           <w:color w:val="5C2699"/>
-          <w:bdr w:val="none" w:sz="0" w:space="0" w:color="auto" w:frame="1"/>
         </w:rPr>
         <w:t>(self)</w:t>
       </w:r>
@@ -1260,7 +1405,6 @@
           <w:rStyle w:val="hljs-function"/>
           <w:rFonts w:ascii="Menlo" w:hAnsi="Menlo" w:cs="Menlo"/>
           <w:color w:val="333333"/>
-          <w:bdr w:val="none" w:sz="0" w:space="0" w:color="auto" w:frame="1"/>
         </w:rPr>
         <w:t>:</w:t>
       </w:r>
@@ -1281,15 +1425,13 @@
           <w:rStyle w:val="HTMLCode"/>
           <w:rFonts w:ascii="Menlo" w:hAnsi="Menlo" w:cs="Menlo"/>
           <w:color w:val="333333"/>
-          <w:bdr w:val="none" w:sz="0" w:space="0" w:color="auto" w:frame="1"/>
-        </w:rPr>
-      </w:pPr>
-      <w:r>
-        <w:rPr>
-          <w:rStyle w:val="HTMLCode"/>
-          <w:rFonts w:ascii="Menlo" w:hAnsi="Menlo" w:cs="Menlo"/>
-          <w:color w:val="333333"/>
-          <w:bdr w:val="none" w:sz="0" w:space="0" w:color="auto" w:frame="1"/>
+        </w:rPr>
+      </w:pPr>
+      <w:r>
+        <w:rPr>
+          <w:rStyle w:val="HTMLCode"/>
+          <w:rFonts w:ascii="Menlo" w:hAnsi="Menlo" w:cs="Menlo"/>
+          <w:color w:val="333333"/>
         </w:rPr>
         <w:t xml:space="preserve">    </w:t>
       </w:r>
@@ -1298,9 +1440,16 @@
           <w:rStyle w:val="hljs-string"/>
           <w:rFonts w:ascii="Menlo" w:hAnsi="Menlo" w:cs="Menlo"/>
           <w:color w:val="C41A16"/>
-          <w:bdr w:val="none" w:sz="0" w:space="0" w:color="auto" w:frame="1"/>
-        </w:rPr>
-        <w:t>""" Returns the node in the open set with the lowest value of f(node)."""</w:t>
+        </w:rPr>
+        <w:t xml:space="preserve">""" Returns the node in the open set with the lowest value of </w:t>
+      </w:r>
+      <w:r>
+        <w:rPr>
+          <w:rStyle w:val="hljs-string"/>
+          <w:rFonts w:ascii="Menlo" w:hAnsi="Menlo" w:cs="Menlo"/>
+          <w:color w:val="C41A16"/>
+        </w:rPr>
+        <w:t>f(node)."""</w:t>
       </w:r>
     </w:p>
     <w:p>
@@ -1319,15 +1468,13 @@
           <w:rStyle w:val="HTMLCode"/>
           <w:rFonts w:ascii="Menlo" w:hAnsi="Menlo" w:cs="Menlo"/>
           <w:color w:val="333333"/>
-          <w:bdr w:val="none" w:sz="0" w:space="0" w:color="auto" w:frame="1"/>
-        </w:rPr>
-      </w:pPr>
-      <w:r>
-        <w:rPr>
-          <w:rStyle w:val="HTMLCode"/>
-          <w:rFonts w:ascii="Menlo" w:hAnsi="Menlo" w:cs="Menlo"/>
-          <w:color w:val="333333"/>
-          <w:bdr w:val="none" w:sz="0" w:space="0" w:color="auto" w:frame="1"/>
+        </w:rPr>
+      </w:pPr>
+      <w:r>
+        <w:rPr>
+          <w:rStyle w:val="HTMLCode"/>
+          <w:rFonts w:ascii="Menlo" w:hAnsi="Menlo" w:cs="Menlo"/>
+          <w:color w:val="333333"/>
         </w:rPr>
         <w:t xml:space="preserve">    </w:t>
       </w:r>
@@ -1336,7 +1483,6 @@
           <w:rStyle w:val="hljs-comment"/>
           <w:rFonts w:ascii="Menlo" w:hAnsi="Menlo" w:cs="Menlo"/>
           <w:color w:val="006A00"/>
-          <w:bdr w:val="none" w:sz="0" w:space="0" w:color="auto" w:frame="1"/>
         </w:rPr>
         <w:t>#  Return the node in the open set with the lowest value of f(node).</w:t>
       </w:r>
@@ -1357,15 +1503,13 @@
           <w:rStyle w:val="HTMLCode"/>
           <w:rFonts w:ascii="Menlo" w:hAnsi="Menlo" w:cs="Menlo"/>
           <w:color w:val="333333"/>
-          <w:bdr w:val="none" w:sz="0" w:space="0" w:color="auto" w:frame="1"/>
-        </w:rPr>
-      </w:pPr>
-      <w:r>
-        <w:rPr>
-          <w:rStyle w:val="HTMLCode"/>
-          <w:rFonts w:ascii="Menlo" w:hAnsi="Menlo" w:cs="Menlo"/>
-          <w:color w:val="333333"/>
-          <w:bdr w:val="none" w:sz="0" w:space="0" w:color="auto" w:frame="1"/>
+        </w:rPr>
+      </w:pPr>
+      <w:r>
+        <w:rPr>
+          <w:rStyle w:val="HTMLCode"/>
+          <w:rFonts w:ascii="Menlo" w:hAnsi="Menlo" w:cs="Menlo"/>
+          <w:color w:val="333333"/>
         </w:rPr>
         <w:t xml:space="preserve">    dict_of_f_scores = {}</w:t>
       </w:r>
@@ -1386,15 +1530,13 @@
           <w:rStyle w:val="HTMLCode"/>
           <w:rFonts w:ascii="Menlo" w:hAnsi="Menlo" w:cs="Menlo"/>
           <w:color w:val="333333"/>
-          <w:bdr w:val="none" w:sz="0" w:space="0" w:color="auto" w:frame="1"/>
-        </w:rPr>
-      </w:pPr>
-      <w:r>
-        <w:rPr>
-          <w:rStyle w:val="HTMLCode"/>
-          <w:rFonts w:ascii="Menlo" w:hAnsi="Menlo" w:cs="Menlo"/>
-          <w:color w:val="333333"/>
-          <w:bdr w:val="none" w:sz="0" w:space="0" w:color="auto" w:frame="1"/>
+        </w:rPr>
+      </w:pPr>
+      <w:r>
+        <w:rPr>
+          <w:rStyle w:val="HTMLCode"/>
+          <w:rFonts w:ascii="Menlo" w:hAnsi="Menlo" w:cs="Menlo"/>
+          <w:color w:val="333333"/>
         </w:rPr>
         <w:t xml:space="preserve">    </w:t>
       </w:r>
@@ -1403,7 +1545,6 @@
           <w:rStyle w:val="hljs-keyword"/>
           <w:rFonts w:ascii="Menlo" w:hAnsi="Menlo" w:cs="Menlo"/>
           <w:color w:val="AA0D91"/>
-          <w:bdr w:val="none" w:sz="0" w:space="0" w:color="auto" w:frame="1"/>
         </w:rPr>
         <w:t>for</w:t>
       </w:r>
@@ -1412,7 +1553,6 @@
           <w:rStyle w:val="HTMLCode"/>
           <w:rFonts w:ascii="Menlo" w:hAnsi="Menlo" w:cs="Menlo"/>
           <w:color w:val="333333"/>
-          <w:bdr w:val="none" w:sz="0" w:space="0" w:color="auto" w:frame="1"/>
         </w:rPr>
         <w:t xml:space="preserve"> node </w:t>
       </w:r>
@@ -1421,7 +1561,6 @@
           <w:rStyle w:val="hljs-keyword"/>
           <w:rFonts w:ascii="Menlo" w:hAnsi="Menlo" w:cs="Menlo"/>
           <w:color w:val="AA0D91"/>
-          <w:bdr w:val="none" w:sz="0" w:space="0" w:color="auto" w:frame="1"/>
         </w:rPr>
         <w:t>in</w:t>
       </w:r>
@@ -1430,7 +1569,6 @@
           <w:rStyle w:val="HTMLCode"/>
           <w:rFonts w:ascii="Menlo" w:hAnsi="Menlo" w:cs="Menlo"/>
           <w:color w:val="333333"/>
-          <w:bdr w:val="none" w:sz="0" w:space="0" w:color="auto" w:frame="1"/>
         </w:rPr>
         <w:t xml:space="preserve"> self.openSet:</w:t>
       </w:r>
@@ -1451,15 +1589,13 @@
           <w:rStyle w:val="HTMLCode"/>
           <w:rFonts w:ascii="Menlo" w:hAnsi="Menlo" w:cs="Menlo"/>
           <w:color w:val="333333"/>
-          <w:bdr w:val="none" w:sz="0" w:space="0" w:color="auto" w:frame="1"/>
-        </w:rPr>
-      </w:pPr>
-      <w:r>
-        <w:rPr>
-          <w:rStyle w:val="HTMLCode"/>
-          <w:rFonts w:ascii="Menlo" w:hAnsi="Menlo" w:cs="Menlo"/>
-          <w:color w:val="333333"/>
-          <w:bdr w:val="none" w:sz="0" w:space="0" w:color="auto" w:frame="1"/>
+        </w:rPr>
+      </w:pPr>
+      <w:r>
+        <w:rPr>
+          <w:rStyle w:val="HTMLCode"/>
+          <w:rFonts w:ascii="Menlo" w:hAnsi="Menlo" w:cs="Menlo"/>
+          <w:color w:val="333333"/>
         </w:rPr>
         <w:t xml:space="preserve">        dict_of_f_scores[node] = self.calculate_fscore(node)</w:t>
       </w:r>
@@ -1480,15 +1616,13 @@
           <w:rStyle w:val="HTMLCode"/>
           <w:rFonts w:ascii="Menlo" w:hAnsi="Menlo" w:cs="Menlo"/>
           <w:color w:val="333333"/>
-          <w:bdr w:val="none" w:sz="0" w:space="0" w:color="auto" w:frame="1"/>
-        </w:rPr>
-      </w:pPr>
-      <w:r>
-        <w:rPr>
-          <w:rStyle w:val="HTMLCode"/>
-          <w:rFonts w:ascii="Menlo" w:hAnsi="Menlo" w:cs="Menlo"/>
-          <w:color w:val="333333"/>
-          <w:bdr w:val="none" w:sz="0" w:space="0" w:color="auto" w:frame="1"/>
+        </w:rPr>
+      </w:pPr>
+      <w:r>
+        <w:rPr>
+          <w:rStyle w:val="HTMLCode"/>
+          <w:rFonts w:ascii="Menlo" w:hAnsi="Menlo" w:cs="Menlo"/>
+          <w:color w:val="333333"/>
         </w:rPr>
         <w:lastRenderedPageBreak/>
         <w:t xml:space="preserve">    </w:t>
@@ -1498,7 +1632,6 @@
           <w:rStyle w:val="hljs-keyword"/>
           <w:rFonts w:ascii="Menlo" w:hAnsi="Menlo" w:cs="Menlo"/>
           <w:color w:val="AA0D91"/>
-          <w:bdr w:val="none" w:sz="0" w:space="0" w:color="auto" w:frame="1"/>
         </w:rPr>
         <w:t>return</w:t>
       </w:r>
@@ -1507,9 +1640,16 @@
           <w:rStyle w:val="HTMLCode"/>
           <w:rFonts w:ascii="Menlo" w:hAnsi="Menlo" w:cs="Menlo"/>
           <w:color w:val="333333"/>
-          <w:bdr w:val="none" w:sz="0" w:space="0" w:color="auto" w:frame="1"/>
-        </w:rPr>
-        <w:t xml:space="preserve"> min(dict_of_f_scores, key = dict_of_f_scores.get)</w:t>
+        </w:rPr>
+        <w:t xml:space="preserve"> min(dict_of_f_scores, key = dict_of_f_score</w:t>
+      </w:r>
+      <w:r>
+        <w:rPr>
+          <w:rStyle w:val="HTMLCode"/>
+          <w:rFonts w:ascii="Menlo" w:hAnsi="Menlo" w:cs="Menlo"/>
+          <w:color w:val="333333"/>
+        </w:rPr>
+        <w:t>s.get)</w:t>
       </w:r>
     </w:p>
     <w:p>
@@ -1540,7 +1680,7 @@
           <w:color w:val="303030"/>
           <w:sz w:val="19"/>
           <w:szCs w:val="19"/>
-          <w:bdr w:val="single" w:sz="6" w:space="2" w:color="DCDCDC" w:frame="1"/>
+          <w:bdr w:val="single" w:sz="6" w:space="0" w:color="DCDCDC"/>
           <w:shd w:val="clear" w:color="auto" w:fill="F3F3F3"/>
         </w:rPr>
         <w:t>O(n)</w:t>
@@ -1571,7 +1711,6 @@
           <w:rStyle w:val="HTMLCode"/>
           <w:rFonts w:ascii="Menlo" w:hAnsi="Menlo" w:cs="Menlo"/>
           <w:color w:val="333333"/>
-          <w:bdr w:val="none" w:sz="0" w:space="0" w:color="auto" w:frame="1"/>
         </w:rPr>
       </w:pPr>
       <w:r>
@@ -1579,7 +1718,6 @@
           <w:rStyle w:val="hljs-keyword"/>
           <w:rFonts w:ascii="Menlo" w:hAnsi="Menlo" w:cs="Menlo"/>
           <w:color w:val="AA0D91"/>
-          <w:bdr w:val="none" w:sz="0" w:space="0" w:color="auto" w:frame="1"/>
         </w:rPr>
         <w:t>def</w:t>
       </w:r>
@@ -1588,7 +1726,6 @@
           <w:rStyle w:val="hljs-function"/>
           <w:rFonts w:ascii="Menlo" w:hAnsi="Menlo" w:cs="Menlo"/>
           <w:color w:val="333333"/>
-          <w:bdr w:val="none" w:sz="0" w:space="0" w:color="auto" w:frame="1"/>
         </w:rPr>
         <w:t xml:space="preserve"> </w:t>
       </w:r>
@@ -1597,7 +1734,6 @@
           <w:rStyle w:val="hljs-title"/>
           <w:rFonts w:ascii="Menlo" w:hAnsi="Menlo" w:cs="Menlo"/>
           <w:color w:val="1C00CF"/>
-          <w:bdr w:val="none" w:sz="0" w:space="0" w:color="auto" w:frame="1"/>
         </w:rPr>
         <w:t>get_current_node</w:t>
       </w:r>
@@ -1606,7 +1742,6 @@
           <w:rStyle w:val="hljs-params"/>
           <w:rFonts w:ascii="Menlo" w:hAnsi="Menlo" w:cs="Menlo"/>
           <w:color w:val="5C2699"/>
-          <w:bdr w:val="none" w:sz="0" w:space="0" w:color="auto" w:frame="1"/>
         </w:rPr>
         <w:t>(self)</w:t>
       </w:r>
@@ -1615,7 +1750,6 @@
           <w:rStyle w:val="hljs-function"/>
           <w:rFonts w:ascii="Menlo" w:hAnsi="Menlo" w:cs="Menlo"/>
           <w:color w:val="333333"/>
-          <w:bdr w:val="none" w:sz="0" w:space="0" w:color="auto" w:frame="1"/>
         </w:rPr>
         <w:t>:</w:t>
       </w:r>
@@ -1636,15 +1770,13 @@
           <w:rStyle w:val="HTMLCode"/>
           <w:rFonts w:ascii="Menlo" w:hAnsi="Menlo" w:cs="Menlo"/>
           <w:color w:val="333333"/>
-          <w:bdr w:val="none" w:sz="0" w:space="0" w:color="auto" w:frame="1"/>
-        </w:rPr>
-      </w:pPr>
-      <w:r>
-        <w:rPr>
-          <w:rStyle w:val="HTMLCode"/>
-          <w:rFonts w:ascii="Menlo" w:hAnsi="Menlo" w:cs="Menlo"/>
-          <w:color w:val="333333"/>
-          <w:bdr w:val="none" w:sz="0" w:space="0" w:color="auto" w:frame="1"/>
+        </w:rPr>
+      </w:pPr>
+      <w:r>
+        <w:rPr>
+          <w:rStyle w:val="HTMLCode"/>
+          <w:rFonts w:ascii="Menlo" w:hAnsi="Menlo" w:cs="Menlo"/>
+          <w:color w:val="333333"/>
         </w:rPr>
         <w:t xml:space="preserve">    </w:t>
       </w:r>
@@ -1653,7 +1785,6 @@
           <w:rStyle w:val="hljs-keyword"/>
           <w:rFonts w:ascii="Menlo" w:hAnsi="Menlo" w:cs="Menlo"/>
           <w:color w:val="AA0D91"/>
-          <w:bdr w:val="none" w:sz="0" w:space="0" w:color="auto" w:frame="1"/>
         </w:rPr>
         <w:t>return</w:t>
       </w:r>
@@ -1662,7 +1793,6 @@
           <w:rStyle w:val="HTMLCode"/>
           <w:rFonts w:ascii="Menlo" w:hAnsi="Menlo" w:cs="Menlo"/>
           <w:color w:val="333333"/>
-          <w:bdr w:val="none" w:sz="0" w:space="0" w:color="auto" w:frame="1"/>
         </w:rPr>
         <w:t xml:space="preserve"> min(self.openSet, key = self.calculate_fscore)</w:t>
       </w:r>
@@ -1695,20 +1825,30 @@
         <w:shd w:val="clear" w:color="auto" w:fill="FFFFFF"/>
         <w:spacing w:before="0" w:beforeAutospacing="0" w:after="0" w:afterAutospacing="0" w:line="300" w:lineRule="atLeast"/>
         <w:rPr>
-          <w:rFonts w:ascii="Open Sans" w:hAnsi="Open Sans" w:cs="Open Sans"/>
-          <w:color w:val="000709"/>
-          <w:sz w:val="21"/>
-          <w:szCs w:val="21"/>
-        </w:rPr>
-      </w:pPr>
-      <w:r>
-        <w:rPr>
-          <w:rFonts w:ascii="Open Sans" w:hAnsi="Open Sans" w:cs="Open Sans"/>
-          <w:color w:val="000709"/>
-          <w:sz w:val="21"/>
-          <w:szCs w:val="21"/>
-        </w:rPr>
-        <w:t>You can consult these links in order to know better the time complexities of algorithms and data structures:</w:t>
+          <w:rFonts w:ascii="Open Sans" w:hAnsi="Open Sans" w:cs="Open Sans" w:hint="eastAsia"/>
+          <w:color w:val="000709"/>
+          <w:sz w:val="21"/>
+          <w:szCs w:val="21"/>
+          <w:lang w:eastAsia="zh-CN"/>
+        </w:rPr>
+      </w:pPr>
+      <w:r>
+        <w:rPr>
+          <w:rFonts w:ascii="Open Sans" w:hAnsi="Open Sans" w:cs="Open Sans"/>
+          <w:color w:val="000709"/>
+          <w:sz w:val="21"/>
+          <w:szCs w:val="21"/>
+        </w:rPr>
+        <w:t xml:space="preserve">You can consult these links in order to know better the time complexities of </w:t>
+      </w:r>
+      <w:r>
+        <w:rPr>
+          <w:rFonts w:ascii="Open Sans" w:hAnsi="Open Sans" w:cs="Open Sans"/>
+          <w:color w:val="000709"/>
+          <w:sz w:val="21"/>
+          <w:szCs w:val="21"/>
+        </w:rPr>
+        <w:t>algorithms and data structures:</w:t>
       </w:r>
       <w:r>
         <w:rPr>
@@ -1719,7 +1859,7 @@
         </w:rPr>
         <w:br/>
       </w:r>
-      <w:hyperlink r:id="rId10" w:tgtFrame="_blank" w:history="1">
+      <w:hyperlink r:id="rId11" w:tgtFrame="_blank" w:history="1">
         <w:r>
           <w:rPr>
             <w:rStyle w:val="Hyperlink"/>
@@ -1741,7 +1881,7 @@
         </w:rPr>
         <w:br/>
       </w:r>
-      <w:hyperlink r:id="rId11" w:tgtFrame="_blank" w:history="1">
+      <w:hyperlink r:id="rId12" w:tgtFrame="_blank" w:history="1">
         <w:r>
           <w:rPr>
             <w:rStyle w:val="Hyperlink"/>
@@ -1758,17 +1898,18 @@
     <w:p>
       <w:pPr>
         <w:jc w:val="center"/>
-      </w:pPr>
-    </w:p>
-    <w:p>
-      <w:pPr>
-        <w:jc w:val="center"/>
-      </w:pPr>
-      <w:r>
+        <w:rPr>
+          <w:lang w:eastAsia="zh-CN"/>
+        </w:rPr>
+      </w:pPr>
+      <w:r>
+        <w:rPr>
+          <w:noProof/>
+        </w:rPr>
         <w:lastRenderedPageBreak/>
         <w:drawing>
-          <wp:inline distT="0" distB="0" distL="0" distR="0" wp14:anchorId="03853F74" wp14:editId="10786688">
-            <wp:extent cx="7064507" cy="7223760"/>
+          <wp:inline distT="0" distB="0" distL="0" distR="0" wp14:anchorId="62BFA900" wp14:editId="6DC342F5">
+            <wp:extent cx="7064375" cy="7223760"/>
             <wp:effectExtent l="0" t="0" r="0" b="2540"/>
             <wp:docPr id="1" name="Picture 1" descr="A screenshot of a social media post&#10;&#10;Description automatically generated"/>
             <wp:cNvGraphicFramePr>
@@ -1779,10 +1920,12 @@
                 <pic:pic xmlns:pic="http://schemas.openxmlformats.org/drawingml/2006/picture">
                   <pic:nvPicPr>
                     <pic:cNvPr id="1" name="Picture 1" descr="A screenshot of a social media post&#10;&#10;Description automatically generated"/>
-                    <pic:cNvPicPr/>
+                    <pic:cNvPicPr>
+                      <a:picLocks noChangeAspect="1"/>
+                    </pic:cNvPicPr>
                   </pic:nvPicPr>
                   <pic:blipFill>
-                    <a:blip r:embed="rId12"/>
+                    <a:blip r:embed="rId13"/>
                     <a:stretch>
                       <a:fillRect/>
                     </a:stretch>
@@ -1803,6 +1946,1213 @@
         </w:drawing>
       </w:r>
     </w:p>
+    <w:p>
+      <w:pPr>
+        <w:jc w:val="center"/>
+        <w:rPr>
+          <w:lang w:eastAsia="zh-CN"/>
+        </w:rPr>
+      </w:pPr>
+    </w:p>
+    <w:p>
+      <w:pPr>
+        <w:jc w:val="center"/>
+        <w:rPr>
+          <w:lang w:eastAsia="zh-CN"/>
+        </w:rPr>
+      </w:pPr>
+    </w:p>
+    <w:p>
+      <w:pPr>
+        <w:pStyle w:val="Heading2"/>
+        <w:shd w:val="clear" w:color="auto" w:fill="FFFFFF"/>
+        <w:spacing w:before="0" w:after="173"/>
+        <w:rPr>
+          <w:rFonts w:ascii="inherit" w:eastAsia="Times New Roman" w:hAnsi="inherit" w:cs="Open Sans"/>
+          <w:color w:val="307699"/>
+          <w:sz w:val="33"/>
+          <w:szCs w:val="33"/>
+          <w:lang w:val="en-BH"/>
+        </w:rPr>
+      </w:pPr>
+      <w:r>
+        <w:rPr>
+          <w:rFonts w:ascii="inherit" w:hAnsi="inherit" w:cs="Open Sans"/>
+          <w:color w:val="307699"/>
+          <w:sz w:val="33"/>
+          <w:szCs w:val="33"/>
+        </w:rPr>
+        <w:t>Meets Specifications</w:t>
+      </w:r>
+    </w:p>
+    <w:p>
+      <w:pPr>
+        <w:pStyle w:val="NormalWeb"/>
+        <w:shd w:val="clear" w:color="auto" w:fill="FFFFFF"/>
+        <w:spacing w:before="0" w:beforeAutospacing="0" w:after="225" w:afterAutospacing="0" w:line="300" w:lineRule="atLeast"/>
+        <w:rPr>
+          <w:rFonts w:ascii="Open Sans" w:hAnsi="Open Sans" w:cs="Open Sans"/>
+          <w:color w:val="000709"/>
+          <w:sz w:val="21"/>
+          <w:szCs w:val="21"/>
+        </w:rPr>
+      </w:pPr>
+      <w:r>
+        <w:rPr>
+          <w:rFonts w:ascii="Open Sans" w:hAnsi="Open Sans" w:cs="Open Sans"/>
+          <w:color w:val="000709"/>
+          <w:sz w:val="21"/>
+          <w:szCs w:val="21"/>
+        </w:rPr>
+        <w:t>Dear student,</w:t>
+      </w:r>
+    </w:p>
+    <w:p>
+      <w:pPr>
+        <w:pStyle w:val="NormalWeb"/>
+        <w:shd w:val="clear" w:color="auto" w:fill="FFFFFF"/>
+        <w:spacing w:before="0" w:beforeAutospacing="0" w:after="225" w:afterAutospacing="0" w:line="300" w:lineRule="atLeast"/>
+        <w:rPr>
+          <w:rFonts w:ascii="Open Sans" w:hAnsi="Open Sans" w:cs="Open Sans"/>
+          <w:color w:val="000709"/>
+          <w:sz w:val="21"/>
+          <w:szCs w:val="21"/>
+        </w:rPr>
+      </w:pPr>
+      <w:r>
+        <w:rPr>
+          <w:rFonts w:ascii="Open Sans" w:hAnsi="Open Sans" w:cs="Open Sans"/>
+          <w:color w:val="000709"/>
+          <w:sz w:val="21"/>
+          <w:szCs w:val="21"/>
+        </w:rPr>
+        <w:t>well done, I see all the effort you have put into the project!</w:t>
+      </w:r>
+    </w:p>
+    <w:p>
+      <w:pPr>
+        <w:pStyle w:val="NormalWeb"/>
+        <w:shd w:val="clear" w:color="auto" w:fill="FFFFFF"/>
+        <w:spacing w:before="0" w:beforeAutospacing="0" w:after="225" w:afterAutospacing="0" w:line="300" w:lineRule="atLeast"/>
+        <w:rPr>
+          <w:rFonts w:ascii="Open Sans" w:hAnsi="Open Sans" w:cs="Open Sans"/>
+          <w:color w:val="000709"/>
+          <w:sz w:val="21"/>
+          <w:szCs w:val="21"/>
+        </w:rPr>
+      </w:pPr>
+      <w:r>
+        <w:rPr>
+          <w:rFonts w:ascii="Open Sans" w:hAnsi="Open Sans" w:cs="Open Sans"/>
+          <w:color w:val="000709"/>
+          <w:sz w:val="21"/>
+          <w:szCs w:val="21"/>
+        </w:rPr>
+        <w:t>You implemented the A-Star search algorithm and all methods successfully and use a correct heuristic.</w:t>
+      </w:r>
+    </w:p>
+    <w:p>
+      <w:pPr>
+        <w:pStyle w:val="NormalWeb"/>
+        <w:shd w:val="clear" w:color="auto" w:fill="FFFFFF"/>
+        <w:spacing w:before="0" w:beforeAutospacing="0" w:after="225" w:afterAutospacing="0" w:line="300" w:lineRule="atLeast"/>
+        <w:rPr>
+          <w:rFonts w:ascii="Open Sans" w:hAnsi="Open Sans" w:cs="Open Sans"/>
+          <w:color w:val="000709"/>
+          <w:sz w:val="21"/>
+          <w:szCs w:val="21"/>
+        </w:rPr>
+      </w:pPr>
+      <w:r>
+        <w:rPr>
+          <w:rFonts w:ascii="Open Sans" w:hAnsi="Open Sans" w:cs="Open Sans"/>
+          <w:color w:val="000709"/>
+          <w:sz w:val="21"/>
+          <w:szCs w:val="21"/>
+        </w:rPr>
+        <w:lastRenderedPageBreak/>
+        <w:t>You also pass all tests.</w:t>
+      </w:r>
+    </w:p>
+    <w:p>
+      <w:pPr>
+        <w:pStyle w:val="NormalWeb"/>
+        <w:shd w:val="clear" w:color="auto" w:fill="FFFFFF"/>
+        <w:spacing w:before="0" w:beforeAutospacing="0" w:after="225" w:afterAutospacing="0" w:line="300" w:lineRule="atLeast"/>
+        <w:rPr>
+          <w:rFonts w:ascii="Open Sans" w:hAnsi="Open Sans" w:cs="Open Sans"/>
+          <w:color w:val="000709"/>
+          <w:sz w:val="21"/>
+          <w:szCs w:val="21"/>
+        </w:rPr>
+      </w:pPr>
+      <w:r>
+        <w:rPr>
+          <w:rFonts w:ascii="Open Sans" w:hAnsi="Open Sans" w:cs="Open Sans"/>
+          <w:color w:val="000709"/>
+          <w:sz w:val="21"/>
+          <w:szCs w:val="21"/>
+        </w:rPr>
+        <w:t>Your code is very lean and efficient.</w:t>
+      </w:r>
+    </w:p>
+    <w:p>
+      <w:pPr>
+        <w:pStyle w:val="NormalWeb"/>
+        <w:shd w:val="clear" w:color="auto" w:fill="FFFFFF"/>
+        <w:spacing w:before="0" w:beforeAutospacing="0" w:after="225" w:afterAutospacing="0" w:line="300" w:lineRule="atLeast"/>
+        <w:rPr>
+          <w:rFonts w:ascii="Open Sans" w:hAnsi="Open Sans" w:cs="Open Sans"/>
+          <w:color w:val="000709"/>
+          <w:sz w:val="21"/>
+          <w:szCs w:val="21"/>
+        </w:rPr>
+      </w:pPr>
+      <w:r>
+        <w:rPr>
+          <w:rFonts w:ascii="Open Sans" w:hAnsi="Open Sans" w:cs="Open Sans"/>
+          <w:color w:val="000709"/>
+          <w:sz w:val="21"/>
+          <w:szCs w:val="21"/>
+        </w:rPr>
+        <w:t>Good job providing correct answers to each question!</w:t>
+      </w:r>
+    </w:p>
+    <w:p>
+      <w:pPr>
+        <w:pStyle w:val="NormalWeb"/>
+        <w:shd w:val="clear" w:color="auto" w:fill="FFFFFF"/>
+        <w:spacing w:before="0" w:beforeAutospacing="0" w:after="225" w:afterAutospacing="0" w:line="300" w:lineRule="atLeast"/>
+        <w:rPr>
+          <w:rFonts w:ascii="Open Sans" w:hAnsi="Open Sans" w:cs="Open Sans"/>
+          <w:color w:val="000709"/>
+          <w:sz w:val="21"/>
+          <w:szCs w:val="21"/>
+        </w:rPr>
+      </w:pPr>
+      <w:r>
+        <w:rPr>
+          <w:rFonts w:ascii="Open Sans" w:hAnsi="Open Sans" w:cs="Open Sans"/>
+          <w:color w:val="000709"/>
+          <w:sz w:val="21"/>
+          <w:szCs w:val="21"/>
+        </w:rPr>
+        <w:t>You passed with flying colors.</w:t>
+      </w:r>
+    </w:p>
+    <w:p>
+      <w:pPr>
+        <w:pStyle w:val="NormalWeb"/>
+        <w:shd w:val="clear" w:color="auto" w:fill="FFFFFF"/>
+        <w:spacing w:before="0" w:beforeAutospacing="0" w:after="0" w:afterAutospacing="0" w:line="300" w:lineRule="atLeast"/>
+        <w:rPr>
+          <w:rFonts w:ascii="Open Sans" w:hAnsi="Open Sans" w:cs="Open Sans"/>
+          <w:color w:val="000709"/>
+          <w:sz w:val="21"/>
+          <w:szCs w:val="21"/>
+        </w:rPr>
+      </w:pPr>
+      <w:r>
+        <w:rPr>
+          <w:rFonts w:ascii="Open Sans" w:hAnsi="Open Sans" w:cs="Open Sans"/>
+          <w:color w:val="000709"/>
+          <w:sz w:val="21"/>
+          <w:szCs w:val="21"/>
+        </w:rPr>
+        <w:t>Keep up the good work!</w:t>
+      </w:r>
+    </w:p>
+    <w:p>
+      <w:pPr>
+        <w:pStyle w:val="Heading2"/>
+        <w:shd w:val="clear" w:color="auto" w:fill="FFFFFF"/>
+        <w:spacing w:before="345" w:after="173"/>
+        <w:rPr>
+          <w:rFonts w:ascii="inherit" w:hAnsi="inherit" w:cs="Open Sans"/>
+          <w:color w:val="2E3D49"/>
+          <w:sz w:val="33"/>
+          <w:szCs w:val="33"/>
+        </w:rPr>
+      </w:pPr>
+      <w:r>
+        <w:rPr>
+          <w:rFonts w:ascii="inherit" w:hAnsi="inherit" w:cs="Open Sans"/>
+          <w:color w:val="2E3D49"/>
+          <w:sz w:val="33"/>
+          <w:szCs w:val="33"/>
+        </w:rPr>
+        <w:t>Correctness</w:t>
+      </w:r>
+    </w:p>
+    <w:p>
+      <w:pPr>
+        <w:pStyle w:val="NormalWeb"/>
+        <w:shd w:val="clear" w:color="auto" w:fill="FFFFFF"/>
+        <w:spacing w:before="0" w:beforeAutospacing="0" w:after="0" w:afterAutospacing="0" w:line="300" w:lineRule="atLeast"/>
+        <w:rPr>
+          <w:rFonts w:ascii="Open Sans" w:hAnsi="Open Sans" w:cs="Open Sans"/>
+          <w:b/>
+          <w:bCs/>
+          <w:color w:val="2E3D49"/>
+          <w:sz w:val="21"/>
+          <w:szCs w:val="21"/>
+        </w:rPr>
+      </w:pPr>
+      <w:r>
+        <w:rPr>
+          <w:rFonts w:ascii="Open Sans" w:hAnsi="Open Sans" w:cs="Open Sans"/>
+          <w:b/>
+          <w:bCs/>
+          <w:color w:val="2E3D49"/>
+          <w:sz w:val="21"/>
+          <w:szCs w:val="21"/>
+        </w:rPr>
+        <w:t>Running test.py shows "all tests pass".</w:t>
+      </w:r>
+    </w:p>
+    <w:p>
+      <w:pPr>
+        <w:pStyle w:val="NormalWeb"/>
+        <w:shd w:val="clear" w:color="auto" w:fill="FFFFFF"/>
+        <w:spacing w:before="0" w:beforeAutospacing="0" w:after="225" w:afterAutospacing="0" w:line="300" w:lineRule="atLeast"/>
+        <w:rPr>
+          <w:rFonts w:ascii="Open Sans" w:hAnsi="Open Sans" w:cs="Open Sans"/>
+          <w:color w:val="000709"/>
+          <w:sz w:val="21"/>
+          <w:szCs w:val="21"/>
+        </w:rPr>
+      </w:pPr>
+      <w:r>
+        <w:rPr>
+          <w:rFonts w:ascii="Open Sans" w:hAnsi="Open Sans" w:cs="Open Sans"/>
+          <w:color w:val="000709"/>
+          <w:sz w:val="21"/>
+          <w:szCs w:val="21"/>
+        </w:rPr>
+        <w:t>I ran your code locally and it passed all tests, great!</w:t>
+      </w:r>
+    </w:p>
+    <w:p>
+      <w:pPr>
+        <w:pStyle w:val="HTMLPreformatted"/>
+        <w:pBdr>
+          <w:top w:val="single" w:sz="6" w:space="8" w:color="DCDCDC"/>
+          <w:left w:val="single" w:sz="6" w:space="8" w:color="DCDCDC"/>
+          <w:bottom w:val="single" w:sz="6" w:space="8" w:color="DCDCDC"/>
+          <w:right w:val="single" w:sz="6" w:space="8" w:color="DCDCDC"/>
+        </w:pBdr>
+        <w:shd w:val="clear" w:color="auto" w:fill="F5F5F5"/>
+        <w:wordWrap w:val="0"/>
+        <w:spacing w:after="240"/>
+        <w:rPr>
+          <w:rStyle w:val="HTMLCode"/>
+          <w:rFonts w:ascii="Menlo" w:eastAsiaTheme="majorEastAsia" w:hAnsi="Menlo" w:cs="Menlo"/>
+          <w:color w:val="333333"/>
+          <w:bdr w:val="none" w:sz="0" w:space="0" w:color="auto" w:frame="1"/>
+        </w:rPr>
+      </w:pPr>
+      <w:r>
+        <w:rPr>
+          <w:rStyle w:val="HTMLCode"/>
+          <w:rFonts w:ascii="Menlo" w:eastAsiaTheme="majorEastAsia" w:hAnsi="Menlo" w:cs="Menlo"/>
+          <w:color w:val="333333"/>
+          <w:bdr w:val="none" w:sz="0" w:space="0" w:color="auto" w:frame="1"/>
+        </w:rPr>
+        <w:t xml:space="preserve">All tests </w:t>
+      </w:r>
+      <w:r>
+        <w:rPr>
+          <w:rStyle w:val="hljs-keyword"/>
+          <w:rFonts w:ascii="Menlo" w:eastAsiaTheme="majorEastAsia" w:hAnsi="Menlo" w:cs="Menlo"/>
+          <w:color w:val="AA0D91"/>
+          <w:bdr w:val="none" w:sz="0" w:space="0" w:color="auto" w:frame="1"/>
+        </w:rPr>
+        <w:t>pass</w:t>
+      </w:r>
+      <w:r>
+        <w:rPr>
+          <w:rStyle w:val="HTMLCode"/>
+          <w:rFonts w:ascii="Menlo" w:eastAsiaTheme="majorEastAsia" w:hAnsi="Menlo" w:cs="Menlo"/>
+          <w:color w:val="333333"/>
+          <w:bdr w:val="none" w:sz="0" w:space="0" w:color="auto" w:frame="1"/>
+        </w:rPr>
+        <w:t>! Congratulations!</w:t>
+      </w:r>
+    </w:p>
+    <w:p>
+      <w:pPr>
+        <w:pStyle w:val="NormalWeb"/>
+        <w:shd w:val="clear" w:color="auto" w:fill="FFFFFF"/>
+        <w:spacing w:before="0" w:beforeAutospacing="0" w:after="0" w:afterAutospacing="0" w:line="300" w:lineRule="atLeast"/>
+        <w:rPr>
+          <w:rFonts w:ascii="Open Sans" w:hAnsi="Open Sans" w:cs="Open Sans"/>
+          <w:b/>
+          <w:bCs/>
+          <w:color w:val="2E3D49"/>
+          <w:sz w:val="21"/>
+          <w:szCs w:val="21"/>
+        </w:rPr>
+      </w:pPr>
+      <w:r>
+        <w:rPr>
+          <w:rFonts w:ascii="Open Sans" w:hAnsi="Open Sans" w:cs="Open Sans"/>
+          <w:b/>
+          <w:bCs/>
+          <w:color w:val="2E3D49"/>
+          <w:sz w:val="21"/>
+          <w:szCs w:val="21"/>
+        </w:rPr>
+        <w:t>The student implements all required methods.</w:t>
+      </w:r>
+    </w:p>
+    <w:p>
+      <w:pPr>
+        <w:pStyle w:val="NormalWeb"/>
+        <w:shd w:val="clear" w:color="auto" w:fill="FFFFFF"/>
+        <w:spacing w:before="0" w:beforeAutospacing="0" w:after="0" w:afterAutospacing="0" w:line="300" w:lineRule="atLeast"/>
+        <w:rPr>
+          <w:rFonts w:ascii="Open Sans" w:hAnsi="Open Sans" w:cs="Open Sans"/>
+          <w:color w:val="000709"/>
+          <w:sz w:val="21"/>
+          <w:szCs w:val="21"/>
+        </w:rPr>
+      </w:pPr>
+      <w:r>
+        <w:rPr>
+          <w:rFonts w:ascii="Open Sans" w:hAnsi="Open Sans" w:cs="Open Sans"/>
+          <w:color w:val="000709"/>
+          <w:sz w:val="21"/>
+          <w:szCs w:val="21"/>
+        </w:rPr>
+        <w:t>You implemented all methods correctly and your submission is always finding the correct path.</w:t>
+      </w:r>
+    </w:p>
+    <w:p>
+      <w:pPr>
+        <w:pStyle w:val="NormalWeb"/>
+        <w:shd w:val="clear" w:color="auto" w:fill="FFFFFF"/>
+        <w:spacing w:before="0" w:beforeAutospacing="0" w:after="0" w:afterAutospacing="0" w:line="300" w:lineRule="atLeast"/>
+        <w:rPr>
+          <w:rFonts w:ascii="Open Sans" w:hAnsi="Open Sans" w:cs="Open Sans"/>
+          <w:b/>
+          <w:bCs/>
+          <w:color w:val="2E3D49"/>
+          <w:sz w:val="21"/>
+          <w:szCs w:val="21"/>
+        </w:rPr>
+      </w:pPr>
+      <w:r>
+        <w:rPr>
+          <w:rFonts w:ascii="Open Sans" w:hAnsi="Open Sans" w:cs="Open Sans"/>
+          <w:b/>
+          <w:bCs/>
+          <w:color w:val="2E3D49"/>
+          <w:sz w:val="21"/>
+          <w:szCs w:val="21"/>
+        </w:rPr>
+        <w:t>The heuristic function used to estimate the distance between two intersections is guaranteed to return a distance which is less than or equal to the true path length between the intersections.</w:t>
+      </w:r>
+    </w:p>
+    <w:p>
+      <w:pPr>
+        <w:pStyle w:val="NormalWeb"/>
+        <w:shd w:val="clear" w:color="auto" w:fill="FFFFFF"/>
+        <w:spacing w:before="0" w:beforeAutospacing="0" w:after="0" w:afterAutospacing="0" w:line="300" w:lineRule="atLeast"/>
+        <w:rPr>
+          <w:rFonts w:ascii="Open Sans" w:hAnsi="Open Sans" w:cs="Open Sans"/>
+          <w:color w:val="000709"/>
+          <w:sz w:val="21"/>
+          <w:szCs w:val="21"/>
+        </w:rPr>
+      </w:pPr>
+      <w:r>
+        <w:rPr>
+          <w:rFonts w:ascii="Open Sans" w:hAnsi="Open Sans" w:cs="Open Sans"/>
+          <w:color w:val="000709"/>
+          <w:sz w:val="21"/>
+          <w:szCs w:val="21"/>
+        </w:rPr>
+        <w:t>You used the Euclidian distance for the heuristic here, which guarantees to return the minimum distance between two intersections, great!</w:t>
+      </w:r>
+    </w:p>
+    <w:p>
+      <w:pPr>
+        <w:pStyle w:val="NormalWeb"/>
+        <w:shd w:val="clear" w:color="auto" w:fill="FFFFFF"/>
+        <w:spacing w:before="0" w:beforeAutospacing="0" w:after="0" w:afterAutospacing="0" w:line="300" w:lineRule="atLeast"/>
+        <w:rPr>
+          <w:rFonts w:ascii="Open Sans" w:hAnsi="Open Sans" w:cs="Open Sans"/>
+          <w:b/>
+          <w:bCs/>
+          <w:color w:val="2E3D49"/>
+          <w:sz w:val="21"/>
+          <w:szCs w:val="21"/>
+        </w:rPr>
+      </w:pPr>
+      <w:r>
+        <w:rPr>
+          <w:rFonts w:ascii="Open Sans" w:hAnsi="Open Sans" w:cs="Open Sans"/>
+          <w:b/>
+          <w:bCs/>
+          <w:color w:val="2E3D49"/>
+          <w:sz w:val="21"/>
+          <w:szCs w:val="21"/>
+        </w:rPr>
+        <w:t>Student answered all question correctly.</w:t>
+      </w:r>
+    </w:p>
+    <w:p>
+      <w:pPr>
+        <w:pStyle w:val="NormalWeb"/>
+        <w:shd w:val="clear" w:color="auto" w:fill="FFFFFF"/>
+        <w:spacing w:before="0" w:beforeAutospacing="0" w:after="225" w:afterAutospacing="0" w:line="300" w:lineRule="atLeast"/>
+        <w:rPr>
+          <w:rFonts w:ascii="Open Sans" w:hAnsi="Open Sans" w:cs="Open Sans"/>
+          <w:color w:val="000709"/>
+          <w:sz w:val="21"/>
+          <w:szCs w:val="21"/>
+        </w:rPr>
+      </w:pPr>
+      <w:r>
+        <w:rPr>
+          <w:rFonts w:ascii="Open Sans" w:hAnsi="Open Sans" w:cs="Open Sans"/>
+          <w:color w:val="000709"/>
+          <w:sz w:val="21"/>
+          <w:szCs w:val="21"/>
+        </w:rPr>
+        <w:t>Well done choosing the correct answers in the multiple choice questions.</w:t>
+      </w:r>
+    </w:p>
+    <w:p>
+      <w:pPr>
+        <w:pStyle w:val="NormalWeb"/>
+        <w:shd w:val="clear" w:color="auto" w:fill="FFFFFF"/>
+        <w:spacing w:before="0" w:beforeAutospacing="0" w:after="0" w:afterAutospacing="0" w:line="300" w:lineRule="atLeast"/>
+        <w:rPr>
+          <w:rFonts w:ascii="Open Sans" w:hAnsi="Open Sans" w:cs="Open Sans"/>
+          <w:color w:val="000709"/>
+          <w:sz w:val="21"/>
+          <w:szCs w:val="21"/>
+        </w:rPr>
+      </w:pPr>
+      <w:r>
+        <w:rPr>
+          <w:rFonts w:ascii="Open Sans" w:hAnsi="Open Sans" w:cs="Open Sans"/>
+          <w:color w:val="000709"/>
+          <w:sz w:val="21"/>
+          <w:szCs w:val="21"/>
+        </w:rPr>
+        <w:t>Good job providing correct answers to each question!</w:t>
+      </w:r>
+    </w:p>
+    <w:p>
+      <w:pPr>
+        <w:pStyle w:val="Heading2"/>
+        <w:shd w:val="clear" w:color="auto" w:fill="FFFFFF"/>
+        <w:spacing w:before="345" w:after="173"/>
+        <w:rPr>
+          <w:rFonts w:ascii="inherit" w:hAnsi="inherit" w:cs="Open Sans"/>
+          <w:color w:val="2E3D49"/>
+          <w:sz w:val="33"/>
+          <w:szCs w:val="33"/>
+        </w:rPr>
+      </w:pPr>
+      <w:r>
+        <w:rPr>
+          <w:rFonts w:ascii="inherit" w:hAnsi="inherit" w:cs="Open Sans"/>
+          <w:color w:val="2E3D49"/>
+          <w:sz w:val="33"/>
+          <w:szCs w:val="33"/>
+        </w:rPr>
+        <w:t>Choice and Usage of Data Structures</w:t>
+      </w:r>
+    </w:p>
+    <w:p>
+      <w:pPr>
+        <w:pStyle w:val="NormalWeb"/>
+        <w:shd w:val="clear" w:color="auto" w:fill="FFFFFF"/>
+        <w:spacing w:before="0" w:beforeAutospacing="0" w:after="0" w:afterAutospacing="0" w:line="300" w:lineRule="atLeast"/>
+        <w:rPr>
+          <w:rFonts w:ascii="Open Sans" w:hAnsi="Open Sans" w:cs="Open Sans"/>
+          <w:b/>
+          <w:bCs/>
+          <w:color w:val="2E3D49"/>
+          <w:sz w:val="21"/>
+          <w:szCs w:val="21"/>
+        </w:rPr>
+      </w:pPr>
+      <w:r>
+        <w:rPr>
+          <w:rFonts w:ascii="Open Sans" w:hAnsi="Open Sans" w:cs="Open Sans"/>
+          <w:b/>
+          <w:bCs/>
+          <w:color w:val="2E3D49"/>
+          <w:sz w:val="21"/>
+          <w:szCs w:val="21"/>
+        </w:rPr>
+        <w:t>Code avoids obvious inappropriate use of lists and takes advantage of the performance improvement afforded by sets / dictionaries where appropriate. For example, a data structure like the "open_set" on which membership checks are frequently performed (e.g. </w:t>
+      </w:r>
+      <w:r>
+        <w:rPr>
+          <w:rStyle w:val="HTMLCode"/>
+          <w:rFonts w:ascii="Menlo" w:eastAsiaTheme="majorEastAsia" w:hAnsi="Menlo" w:cs="Menlo"/>
+          <w:b/>
+          <w:bCs/>
+          <w:color w:val="303030"/>
+          <w:sz w:val="19"/>
+          <w:szCs w:val="19"/>
+          <w:bdr w:val="single" w:sz="6" w:space="2" w:color="DCDCDC" w:frame="1"/>
+          <w:shd w:val="clear" w:color="auto" w:fill="F3F3F3"/>
+        </w:rPr>
+        <w:t>if node in open_set</w:t>
+      </w:r>
+      <w:r>
+        <w:rPr>
+          <w:rFonts w:ascii="Open Sans" w:hAnsi="Open Sans" w:cs="Open Sans"/>
+          <w:b/>
+          <w:bCs/>
+          <w:color w:val="2E3D49"/>
+          <w:sz w:val="21"/>
+          <w:szCs w:val="21"/>
+        </w:rPr>
+        <w:t>) should not be a list.</w:t>
+      </w:r>
+    </w:p>
+    <w:p>
+      <w:pPr>
+        <w:pStyle w:val="NormalWeb"/>
+        <w:shd w:val="clear" w:color="auto" w:fill="FFFFFF"/>
+        <w:spacing w:before="0" w:beforeAutospacing="0" w:after="225" w:afterAutospacing="0" w:line="300" w:lineRule="atLeast"/>
+        <w:rPr>
+          <w:rFonts w:ascii="Open Sans" w:hAnsi="Open Sans" w:cs="Open Sans"/>
+          <w:color w:val="000709"/>
+          <w:sz w:val="21"/>
+          <w:szCs w:val="21"/>
+        </w:rPr>
+      </w:pPr>
+      <w:r>
+        <w:rPr>
+          <w:rFonts w:ascii="Open Sans" w:hAnsi="Open Sans" w:cs="Open Sans"/>
+          <w:color w:val="000709"/>
+          <w:sz w:val="21"/>
+          <w:szCs w:val="21"/>
+        </w:rPr>
+        <w:t>Good use of sets and dictionaries here to take advantage of their membership test speed over lists!</w:t>
+      </w:r>
+    </w:p>
+    <w:p>
+      <w:pPr>
+        <w:shd w:val="clear" w:color="auto" w:fill="FFFFFF"/>
+        <w:spacing w:before="345" w:after="345"/>
+        <w:rPr>
+          <w:rFonts w:ascii="Open Sans" w:hAnsi="Open Sans" w:cs="Open Sans"/>
+          <w:color w:val="000709"/>
+          <w:sz w:val="21"/>
+          <w:szCs w:val="21"/>
+        </w:rPr>
+      </w:pPr>
+      <w:r>
+        <w:rPr>
+          <w:rFonts w:ascii="Open Sans" w:hAnsi="Open Sans" w:cs="Open Sans"/>
+          <w:noProof/>
+          <w:color w:val="000709"/>
+          <w:sz w:val="21"/>
+          <w:szCs w:val="21"/>
+        </w:rPr>
+        <w:pict w14:anchorId="1FCCF5A0">
+          <v:rect id="_x0000_i1027" alt="" style="width:468pt;height:.05pt;mso-width-percent:0;mso-height-percent:0;mso-width-percent:0;mso-height-percent:0" o:hralign="center" o:hrstd="t" o:hr="t" fillcolor="#a0a0a0" stroked="f"/>
+        </w:pict>
+      </w:r>
+    </w:p>
+    <w:p>
+      <w:pPr>
+        <w:pStyle w:val="NormalWeb"/>
+        <w:shd w:val="clear" w:color="auto" w:fill="FFFFFF"/>
+        <w:spacing w:before="0" w:beforeAutospacing="0" w:after="225" w:afterAutospacing="0" w:line="300" w:lineRule="atLeast"/>
+        <w:rPr>
+          <w:rFonts w:ascii="Open Sans" w:hAnsi="Open Sans" w:cs="Open Sans"/>
+          <w:color w:val="000709"/>
+          <w:sz w:val="21"/>
+          <w:szCs w:val="21"/>
+        </w:rPr>
+      </w:pPr>
+      <w:r>
+        <w:rPr>
+          <w:rFonts w:ascii="Open Sans" w:hAnsi="Open Sans" w:cs="Open Sans"/>
+          <w:color w:val="000709"/>
+          <w:sz w:val="21"/>
+          <w:szCs w:val="21"/>
+        </w:rPr>
+        <w:t>Hint: Why not use a defaultdict for gScores and fScores? Check it out this example:</w:t>
+      </w:r>
+    </w:p>
+    <w:p>
+      <w:pPr>
+        <w:pStyle w:val="HTMLPreformatted"/>
+        <w:pBdr>
+          <w:top w:val="single" w:sz="6" w:space="8" w:color="DCDCDC"/>
+          <w:left w:val="single" w:sz="6" w:space="8" w:color="DCDCDC"/>
+          <w:bottom w:val="single" w:sz="6" w:space="8" w:color="DCDCDC"/>
+          <w:right w:val="single" w:sz="6" w:space="8" w:color="DCDCDC"/>
+        </w:pBdr>
+        <w:shd w:val="clear" w:color="auto" w:fill="F5F5F5"/>
+        <w:wordWrap w:val="0"/>
+        <w:spacing w:after="240"/>
+        <w:rPr>
+          <w:rStyle w:val="HTMLCode"/>
+          <w:rFonts w:ascii="Menlo" w:eastAsiaTheme="majorEastAsia" w:hAnsi="Menlo" w:cs="Menlo"/>
+          <w:color w:val="333333"/>
+          <w:bdr w:val="none" w:sz="0" w:space="0" w:color="auto" w:frame="1"/>
+        </w:rPr>
+      </w:pPr>
+      <w:r>
+        <w:rPr>
+          <w:rStyle w:val="hljs-keyword"/>
+          <w:rFonts w:ascii="Menlo" w:eastAsiaTheme="majorEastAsia" w:hAnsi="Menlo" w:cs="Menlo"/>
+          <w:color w:val="AA0D91"/>
+          <w:bdr w:val="none" w:sz="0" w:space="0" w:color="auto" w:frame="1"/>
+        </w:rPr>
+        <w:t>from</w:t>
+      </w:r>
+      <w:r>
+        <w:rPr>
+          <w:rStyle w:val="HTMLCode"/>
+          <w:rFonts w:ascii="Menlo" w:eastAsiaTheme="majorEastAsia" w:hAnsi="Menlo" w:cs="Menlo"/>
+          <w:color w:val="333333"/>
+          <w:bdr w:val="none" w:sz="0" w:space="0" w:color="auto" w:frame="1"/>
+        </w:rPr>
+        <w:t xml:space="preserve"> collections </w:t>
+      </w:r>
+      <w:r>
+        <w:rPr>
+          <w:rStyle w:val="hljs-keyword"/>
+          <w:rFonts w:ascii="Menlo" w:eastAsiaTheme="majorEastAsia" w:hAnsi="Menlo" w:cs="Menlo"/>
+          <w:color w:val="AA0D91"/>
+          <w:bdr w:val="none" w:sz="0" w:space="0" w:color="auto" w:frame="1"/>
+        </w:rPr>
+        <w:t>import</w:t>
+      </w:r>
+      <w:r>
+        <w:rPr>
+          <w:rStyle w:val="HTMLCode"/>
+          <w:rFonts w:ascii="Menlo" w:eastAsiaTheme="majorEastAsia" w:hAnsi="Menlo" w:cs="Menlo"/>
+          <w:color w:val="333333"/>
+          <w:bdr w:val="none" w:sz="0" w:space="0" w:color="auto" w:frame="1"/>
+        </w:rPr>
+        <w:t xml:space="preserve"> defaultdict</w:t>
+      </w:r>
+    </w:p>
+    <w:p>
+      <w:pPr>
+        <w:pStyle w:val="HTMLPreformatted"/>
+        <w:pBdr>
+          <w:top w:val="single" w:sz="6" w:space="8" w:color="DCDCDC"/>
+          <w:left w:val="single" w:sz="6" w:space="8" w:color="DCDCDC"/>
+          <w:bottom w:val="single" w:sz="6" w:space="8" w:color="DCDCDC"/>
+          <w:right w:val="single" w:sz="6" w:space="8" w:color="DCDCDC"/>
+        </w:pBdr>
+        <w:shd w:val="clear" w:color="auto" w:fill="F5F5F5"/>
+        <w:wordWrap w:val="0"/>
+        <w:spacing w:after="240"/>
+        <w:rPr>
+          <w:rStyle w:val="HTMLCode"/>
+          <w:rFonts w:ascii="Menlo" w:eastAsiaTheme="majorEastAsia" w:hAnsi="Menlo" w:cs="Menlo"/>
+          <w:color w:val="333333"/>
+          <w:bdr w:val="none" w:sz="0" w:space="0" w:color="auto" w:frame="1"/>
+        </w:rPr>
+      </w:pPr>
+      <w:r>
+        <w:rPr>
+          <w:rStyle w:val="HTMLCode"/>
+          <w:rFonts w:ascii="Menlo" w:eastAsiaTheme="majorEastAsia" w:hAnsi="Menlo" w:cs="Menlo"/>
+          <w:color w:val="333333"/>
+          <w:bdr w:val="none" w:sz="0" w:space="0" w:color="auto" w:frame="1"/>
+        </w:rPr>
+        <w:t>fScore = defaultdict(</w:t>
+      </w:r>
+      <w:r>
+        <w:rPr>
+          <w:rStyle w:val="hljs-keyword"/>
+          <w:rFonts w:ascii="Menlo" w:eastAsiaTheme="majorEastAsia" w:hAnsi="Menlo" w:cs="Menlo"/>
+          <w:color w:val="AA0D91"/>
+          <w:bdr w:val="none" w:sz="0" w:space="0" w:color="auto" w:frame="1"/>
+        </w:rPr>
+        <w:t>lambda</w:t>
+      </w:r>
+      <w:r>
+        <w:rPr>
+          <w:rStyle w:val="HTMLCode"/>
+          <w:rFonts w:ascii="Menlo" w:eastAsiaTheme="majorEastAsia" w:hAnsi="Menlo" w:cs="Menlo"/>
+          <w:color w:val="333333"/>
+          <w:bdr w:val="none" w:sz="0" w:space="0" w:color="auto" w:frame="1"/>
+        </w:rPr>
+        <w:t>: float(</w:t>
+      </w:r>
+      <w:r>
+        <w:rPr>
+          <w:rStyle w:val="hljs-string"/>
+          <w:rFonts w:ascii="Menlo" w:hAnsi="Menlo" w:cs="Menlo"/>
+          <w:color w:val="C41A16"/>
+          <w:bdr w:val="none" w:sz="0" w:space="0" w:color="auto" w:frame="1"/>
+        </w:rPr>
+        <w:t>"inf"</w:t>
+      </w:r>
+      <w:r>
+        <w:rPr>
+          <w:rStyle w:val="HTMLCode"/>
+          <w:rFonts w:ascii="Menlo" w:eastAsiaTheme="majorEastAsia" w:hAnsi="Menlo" w:cs="Menlo"/>
+          <w:color w:val="333333"/>
+          <w:bdr w:val="none" w:sz="0" w:space="0" w:color="auto" w:frame="1"/>
+        </w:rPr>
+        <w:t>))</w:t>
+      </w:r>
+    </w:p>
+    <w:p>
+      <w:pPr>
+        <w:pStyle w:val="NormalWeb"/>
+        <w:shd w:val="clear" w:color="auto" w:fill="FFFFFF"/>
+        <w:spacing w:before="0" w:beforeAutospacing="0" w:after="225" w:afterAutospacing="0" w:line="300" w:lineRule="atLeast"/>
+        <w:rPr>
+          <w:rFonts w:ascii="Open Sans" w:hAnsi="Open Sans" w:cs="Open Sans"/>
+          <w:color w:val="000709"/>
+          <w:sz w:val="21"/>
+          <w:szCs w:val="21"/>
+        </w:rPr>
+      </w:pPr>
+      <w:r>
+        <w:rPr>
+          <w:rFonts w:ascii="Open Sans" w:hAnsi="Open Sans" w:cs="Open Sans"/>
+          <w:color w:val="000709"/>
+          <w:sz w:val="21"/>
+          <w:szCs w:val="21"/>
+        </w:rPr>
+        <w:t>Don't forget to add the start node!</w:t>
+      </w:r>
+    </w:p>
+    <w:p>
+      <w:pPr>
+        <w:shd w:val="clear" w:color="auto" w:fill="FFFFFF"/>
+        <w:spacing w:before="345" w:after="345"/>
+        <w:rPr>
+          <w:rFonts w:ascii="Open Sans" w:hAnsi="Open Sans" w:cs="Open Sans"/>
+          <w:color w:val="000709"/>
+          <w:sz w:val="21"/>
+          <w:szCs w:val="21"/>
+        </w:rPr>
+      </w:pPr>
+      <w:r>
+        <w:rPr>
+          <w:rFonts w:ascii="Open Sans" w:hAnsi="Open Sans" w:cs="Open Sans"/>
+          <w:noProof/>
+          <w:color w:val="000709"/>
+          <w:sz w:val="21"/>
+          <w:szCs w:val="21"/>
+        </w:rPr>
+        <w:pict w14:anchorId="14F7B0C7">
+          <v:rect id="_x0000_i1026" alt="" style="width:468pt;height:.05pt;mso-width-percent:0;mso-height-percent:0;mso-width-percent:0;mso-height-percent:0" o:hralign="center" o:hrstd="t" o:hr="t" fillcolor="#a0a0a0" stroked="f"/>
+        </w:pict>
+      </w:r>
+    </w:p>
+    <w:p>
+      <w:pPr>
+        <w:pStyle w:val="NormalWeb"/>
+        <w:shd w:val="clear" w:color="auto" w:fill="FFFFFF"/>
+        <w:spacing w:before="0" w:beforeAutospacing="0" w:after="225" w:afterAutospacing="0" w:line="300" w:lineRule="atLeast"/>
+        <w:rPr>
+          <w:rFonts w:ascii="Open Sans" w:hAnsi="Open Sans" w:cs="Open Sans"/>
+          <w:color w:val="000709"/>
+          <w:sz w:val="21"/>
+          <w:szCs w:val="21"/>
+        </w:rPr>
+      </w:pPr>
+      <w:r>
+        <w:rPr>
+          <w:rFonts w:ascii="Open Sans" w:hAnsi="Open Sans" w:cs="Open Sans"/>
+          <w:color w:val="000709"/>
+          <w:sz w:val="21"/>
+          <w:szCs w:val="21"/>
+        </w:rPr>
+        <w:lastRenderedPageBreak/>
+        <w:t>Otherwise a slightly shorter way to write your solution to initialize a dict with infinite values would be for example:</w:t>
+      </w:r>
+    </w:p>
+    <w:p>
+      <w:pPr>
+        <w:pStyle w:val="HTMLPreformatted"/>
+        <w:pBdr>
+          <w:top w:val="single" w:sz="6" w:space="8" w:color="DCDCDC"/>
+          <w:left w:val="single" w:sz="6" w:space="8" w:color="DCDCDC"/>
+          <w:bottom w:val="single" w:sz="6" w:space="8" w:color="DCDCDC"/>
+          <w:right w:val="single" w:sz="6" w:space="8" w:color="DCDCDC"/>
+        </w:pBdr>
+        <w:shd w:val="clear" w:color="auto" w:fill="F5F5F5"/>
+        <w:wordWrap w:val="0"/>
+        <w:spacing w:after="240"/>
+        <w:rPr>
+          <w:rStyle w:val="HTMLCode"/>
+          <w:rFonts w:ascii="Menlo" w:eastAsiaTheme="majorEastAsia" w:hAnsi="Menlo" w:cs="Menlo"/>
+          <w:color w:val="333333"/>
+          <w:bdr w:val="none" w:sz="0" w:space="0" w:color="auto" w:frame="1"/>
+        </w:rPr>
+      </w:pPr>
+      <w:r>
+        <w:rPr>
+          <w:rStyle w:val="HTMLCode"/>
+          <w:rFonts w:ascii="Menlo" w:eastAsiaTheme="majorEastAsia" w:hAnsi="Menlo" w:cs="Menlo"/>
+          <w:color w:val="333333"/>
+          <w:bdr w:val="none" w:sz="0" w:space="0" w:color="auto" w:frame="1"/>
+        </w:rPr>
+        <w:t xml:space="preserve">fScore = {road : </w:t>
+      </w:r>
+      <w:r>
+        <w:rPr>
+          <w:rStyle w:val="hljs-keyword"/>
+          <w:rFonts w:ascii="Menlo" w:eastAsiaTheme="majorEastAsia" w:hAnsi="Menlo" w:cs="Menlo"/>
+          <w:color w:val="AA0D91"/>
+          <w:bdr w:val="none" w:sz="0" w:space="0" w:color="auto" w:frame="1"/>
+        </w:rPr>
+        <w:t>float</w:t>
+      </w:r>
+      <w:r>
+        <w:rPr>
+          <w:rStyle w:val="HTMLCode"/>
+          <w:rFonts w:ascii="Menlo" w:eastAsiaTheme="majorEastAsia" w:hAnsi="Menlo" w:cs="Menlo"/>
+          <w:color w:val="333333"/>
+          <w:bdr w:val="none" w:sz="0" w:space="0" w:color="auto" w:frame="1"/>
+        </w:rPr>
+        <w:t>(</w:t>
+      </w:r>
+      <w:r>
+        <w:rPr>
+          <w:rStyle w:val="hljs-string"/>
+          <w:rFonts w:ascii="Menlo" w:hAnsi="Menlo" w:cs="Menlo"/>
+          <w:color w:val="C41A16"/>
+          <w:bdr w:val="none" w:sz="0" w:space="0" w:color="auto" w:frame="1"/>
+        </w:rPr>
+        <w:t>"inf"</w:t>
+      </w:r>
+      <w:r>
+        <w:rPr>
+          <w:rStyle w:val="HTMLCode"/>
+          <w:rFonts w:ascii="Menlo" w:eastAsiaTheme="majorEastAsia" w:hAnsi="Menlo" w:cs="Menlo"/>
+          <w:color w:val="333333"/>
+          <w:bdr w:val="none" w:sz="0" w:space="0" w:color="auto" w:frame="1"/>
+        </w:rPr>
+        <w:t xml:space="preserve">) </w:t>
+      </w:r>
+      <w:r>
+        <w:rPr>
+          <w:rStyle w:val="hljs-keyword"/>
+          <w:rFonts w:ascii="Menlo" w:eastAsiaTheme="majorEastAsia" w:hAnsi="Menlo" w:cs="Menlo"/>
+          <w:color w:val="AA0D91"/>
+          <w:bdr w:val="none" w:sz="0" w:space="0" w:color="auto" w:frame="1"/>
+        </w:rPr>
+        <w:t>for</w:t>
+      </w:r>
+      <w:r>
+        <w:rPr>
+          <w:rStyle w:val="HTMLCode"/>
+          <w:rFonts w:ascii="Menlo" w:eastAsiaTheme="majorEastAsia" w:hAnsi="Menlo" w:cs="Menlo"/>
+          <w:color w:val="333333"/>
+          <w:bdr w:val="none" w:sz="0" w:space="0" w:color="auto" w:frame="1"/>
+        </w:rPr>
+        <w:t xml:space="preserve"> road </w:t>
+      </w:r>
+      <w:r>
+        <w:rPr>
+          <w:rStyle w:val="hljs-keyword"/>
+          <w:rFonts w:ascii="Menlo" w:eastAsiaTheme="majorEastAsia" w:hAnsi="Menlo" w:cs="Menlo"/>
+          <w:color w:val="AA0D91"/>
+          <w:bdr w:val="none" w:sz="0" w:space="0" w:color="auto" w:frame="1"/>
+        </w:rPr>
+        <w:t>in</w:t>
+      </w:r>
+      <w:r>
+        <w:rPr>
+          <w:rStyle w:val="HTMLCode"/>
+          <w:rFonts w:ascii="Menlo" w:eastAsiaTheme="majorEastAsia" w:hAnsi="Menlo" w:cs="Menlo"/>
+          <w:color w:val="333333"/>
+          <w:bdr w:val="none" w:sz="0" w:space="0" w:color="auto" w:frame="1"/>
+        </w:rPr>
+        <w:t xml:space="preserve"> list(</w:t>
+      </w:r>
+      <w:r>
+        <w:rPr>
+          <w:rStyle w:val="hljs-keyword"/>
+          <w:rFonts w:ascii="Menlo" w:eastAsiaTheme="majorEastAsia" w:hAnsi="Menlo" w:cs="Menlo"/>
+          <w:color w:val="AA0D91"/>
+          <w:bdr w:val="none" w:sz="0" w:space="0" w:color="auto" w:frame="1"/>
+        </w:rPr>
+        <w:t>self</w:t>
+      </w:r>
+      <w:r>
+        <w:rPr>
+          <w:rStyle w:val="hljs-variable"/>
+          <w:rFonts w:ascii="Menlo" w:hAnsi="Menlo" w:cs="Menlo"/>
+          <w:color w:val="3F6E74"/>
+          <w:bdr w:val="none" w:sz="0" w:space="0" w:color="auto" w:frame="1"/>
+        </w:rPr>
+        <w:t>.map.intersections.keys</w:t>
+      </w:r>
+      <w:r>
+        <w:rPr>
+          <w:rStyle w:val="HTMLCode"/>
+          <w:rFonts w:ascii="Menlo" w:eastAsiaTheme="majorEastAsia" w:hAnsi="Menlo" w:cs="Menlo"/>
+          <w:color w:val="333333"/>
+          <w:bdr w:val="none" w:sz="0" w:space="0" w:color="auto" w:frame="1"/>
+        </w:rPr>
+        <w:t>())}</w:t>
+      </w:r>
+    </w:p>
+    <w:p>
+      <w:pPr>
+        <w:pStyle w:val="NormalWeb"/>
+        <w:shd w:val="clear" w:color="auto" w:fill="FFFFFF"/>
+        <w:spacing w:before="0" w:beforeAutospacing="0" w:after="0" w:afterAutospacing="0" w:line="300" w:lineRule="atLeast"/>
+        <w:rPr>
+          <w:rFonts w:ascii="Open Sans" w:hAnsi="Open Sans" w:cs="Open Sans"/>
+          <w:color w:val="000709"/>
+          <w:sz w:val="21"/>
+          <w:szCs w:val="21"/>
+        </w:rPr>
+      </w:pPr>
+      <w:r>
+        <w:rPr>
+          <w:rFonts w:ascii="Open Sans" w:hAnsi="Open Sans" w:cs="Open Sans"/>
+          <w:color w:val="000709"/>
+          <w:sz w:val="21"/>
+          <w:szCs w:val="21"/>
+        </w:rPr>
+        <w:t>Do not forget to add the start node value afterwards!</w:t>
+      </w:r>
+    </w:p>
+    <w:p>
+      <w:pPr>
+        <w:pStyle w:val="NormalWeb"/>
+        <w:shd w:val="clear" w:color="auto" w:fill="FFFFFF"/>
+        <w:spacing w:before="0" w:beforeAutospacing="0" w:after="225" w:afterAutospacing="0" w:line="300" w:lineRule="atLeast"/>
+        <w:rPr>
+          <w:rFonts w:ascii="Open Sans" w:hAnsi="Open Sans" w:cs="Open Sans"/>
+          <w:b/>
+          <w:bCs/>
+          <w:color w:val="2E3D49"/>
+          <w:sz w:val="21"/>
+          <w:szCs w:val="21"/>
+        </w:rPr>
+      </w:pPr>
+      <w:r>
+        <w:rPr>
+          <w:rFonts w:ascii="Open Sans" w:hAnsi="Open Sans" w:cs="Open Sans"/>
+          <w:b/>
+          <w:bCs/>
+          <w:color w:val="2E3D49"/>
+          <w:sz w:val="21"/>
+          <w:szCs w:val="21"/>
+        </w:rPr>
+        <w:t>This item is a judgement call. Student code doesn't need to be perfect but it should avoid big performance degrading issues like...</w:t>
+      </w:r>
+    </w:p>
+    <w:p>
+      <w:pPr>
+        <w:pStyle w:val="NormalWeb"/>
+        <w:shd w:val="clear" w:color="auto" w:fill="FFFFFF"/>
+        <w:spacing w:before="0" w:beforeAutospacing="0" w:after="0" w:afterAutospacing="0" w:line="300" w:lineRule="atLeast"/>
+        <w:rPr>
+          <w:rFonts w:ascii="Open Sans" w:hAnsi="Open Sans" w:cs="Open Sans"/>
+          <w:b/>
+          <w:bCs/>
+          <w:color w:val="2E3D49"/>
+          <w:sz w:val="21"/>
+          <w:szCs w:val="21"/>
+        </w:rPr>
+      </w:pPr>
+      <w:r>
+        <w:rPr>
+          <w:rFonts w:ascii="Open Sans" w:hAnsi="Open Sans" w:cs="Open Sans"/>
+          <w:b/>
+          <w:bCs/>
+          <w:color w:val="2E3D49"/>
+          <w:sz w:val="21"/>
+          <w:szCs w:val="21"/>
+        </w:rPr>
+        <w:t>...unnecessary duplication of lists</w:t>
+      </w:r>
+      <w:r>
+        <w:rPr>
+          <w:rFonts w:ascii="Open Sans" w:hAnsi="Open Sans" w:cs="Open Sans"/>
+          <w:b/>
+          <w:bCs/>
+          <w:color w:val="2E3D49"/>
+          <w:sz w:val="21"/>
+          <w:szCs w:val="21"/>
+        </w:rPr>
+        <w:br/>
+        <w:t>...looping through a large set or dictionary when a single constant-time lookup is possible</w:t>
+      </w:r>
+    </w:p>
+    <w:p>
+      <w:pPr>
+        <w:pStyle w:val="NormalWeb"/>
+        <w:shd w:val="clear" w:color="auto" w:fill="FFFFFF"/>
+        <w:spacing w:before="0" w:beforeAutospacing="0" w:after="225" w:afterAutospacing="0" w:line="300" w:lineRule="atLeast"/>
+        <w:rPr>
+          <w:rFonts w:ascii="Open Sans" w:hAnsi="Open Sans" w:cs="Open Sans"/>
+          <w:color w:val="000709"/>
+          <w:sz w:val="21"/>
+          <w:szCs w:val="21"/>
+        </w:rPr>
+      </w:pPr>
+      <w:r>
+        <w:rPr>
+          <w:rFonts w:ascii="Open Sans" w:hAnsi="Open Sans" w:cs="Open Sans"/>
+          <w:color w:val="000709"/>
+          <w:sz w:val="21"/>
+          <w:szCs w:val="21"/>
+        </w:rPr>
+        <w:t>I could not find any performance issues.</w:t>
+      </w:r>
+    </w:p>
+    <w:p>
+      <w:pPr>
+        <w:pStyle w:val="NormalWeb"/>
+        <w:shd w:val="clear" w:color="auto" w:fill="FFFFFF"/>
+        <w:spacing w:before="0" w:beforeAutospacing="0" w:after="225" w:afterAutospacing="0" w:line="300" w:lineRule="atLeast"/>
+        <w:rPr>
+          <w:rFonts w:ascii="Open Sans" w:hAnsi="Open Sans" w:cs="Open Sans"/>
+          <w:color w:val="000709"/>
+          <w:sz w:val="21"/>
+          <w:szCs w:val="21"/>
+        </w:rPr>
+      </w:pPr>
+      <w:r>
+        <w:rPr>
+          <w:rFonts w:ascii="Open Sans" w:hAnsi="Open Sans" w:cs="Open Sans"/>
+          <w:color w:val="000709"/>
+          <w:sz w:val="21"/>
+          <w:szCs w:val="21"/>
+        </w:rPr>
+        <w:t>Your code is lean and efficient, well done.</w:t>
+      </w:r>
+    </w:p>
+    <w:p>
+      <w:pPr>
+        <w:pStyle w:val="NormalWeb"/>
+        <w:shd w:val="clear" w:color="auto" w:fill="FFFFFF"/>
+        <w:spacing w:before="0" w:beforeAutospacing="0" w:after="225" w:afterAutospacing="0" w:line="300" w:lineRule="atLeast"/>
+        <w:rPr>
+          <w:rFonts w:ascii="Open Sans" w:hAnsi="Open Sans" w:cs="Open Sans"/>
+          <w:color w:val="000709"/>
+          <w:sz w:val="21"/>
+          <w:szCs w:val="21"/>
+        </w:rPr>
+      </w:pPr>
+      <w:r>
+        <w:rPr>
+          <w:rFonts w:ascii="Open Sans" w:hAnsi="Open Sans" w:cs="Open Sans"/>
+          <w:color w:val="000709"/>
+          <w:sz w:val="21"/>
+          <w:szCs w:val="21"/>
+        </w:rPr>
+        <w:t>All tests paths were found near instantly.</w:t>
+      </w:r>
+    </w:p>
+    <w:p>
+      <w:pPr>
+        <w:shd w:val="clear" w:color="auto" w:fill="FFFFFF"/>
+        <w:spacing w:before="345" w:after="345"/>
+        <w:rPr>
+          <w:rFonts w:ascii="Open Sans" w:hAnsi="Open Sans" w:cs="Open Sans"/>
+          <w:color w:val="000709"/>
+          <w:sz w:val="21"/>
+          <w:szCs w:val="21"/>
+        </w:rPr>
+      </w:pPr>
+      <w:r>
+        <w:rPr>
+          <w:rFonts w:ascii="Open Sans" w:hAnsi="Open Sans" w:cs="Open Sans"/>
+          <w:noProof/>
+          <w:color w:val="000709"/>
+          <w:sz w:val="21"/>
+          <w:szCs w:val="21"/>
+        </w:rPr>
+        <w:pict w14:anchorId="7D4577DD">
+          <v:rect id="_x0000_i1025" alt="" style="width:468pt;height:.05pt;mso-width-percent:0;mso-height-percent:0;mso-width-percent:0;mso-height-percent:0" o:hralign="center" o:hrstd="t" o:hr="t" fillcolor="#a0a0a0" stroked="f"/>
+        </w:pict>
+      </w:r>
+    </w:p>
+    <w:p>
+      <w:pPr>
+        <w:pStyle w:val="NormalWeb"/>
+        <w:shd w:val="clear" w:color="auto" w:fill="FFFFFF"/>
+        <w:spacing w:before="0" w:beforeAutospacing="0" w:after="0" w:afterAutospacing="0" w:line="300" w:lineRule="atLeast"/>
+        <w:rPr>
+          <w:rFonts w:ascii="Open Sans" w:hAnsi="Open Sans" w:cs="Open Sans"/>
+          <w:color w:val="000709"/>
+          <w:sz w:val="21"/>
+          <w:szCs w:val="21"/>
+        </w:rPr>
+      </w:pPr>
+      <w:r>
+        <w:rPr>
+          <w:rFonts w:ascii="Open Sans" w:hAnsi="Open Sans" w:cs="Open Sans"/>
+          <w:color w:val="000709"/>
+          <w:sz w:val="21"/>
+          <w:szCs w:val="21"/>
+        </w:rPr>
+        <w:t>Well done and good update to use the </w:t>
+      </w:r>
+      <w:r>
+        <w:rPr>
+          <w:rStyle w:val="HTMLCode"/>
+          <w:rFonts w:ascii="Menlo" w:eastAsiaTheme="majorEastAsia" w:hAnsi="Menlo" w:cs="Menlo"/>
+          <w:color w:val="303030"/>
+          <w:sz w:val="19"/>
+          <w:szCs w:val="19"/>
+          <w:bdr w:val="single" w:sz="6" w:space="2" w:color="DCDCDC" w:frame="1"/>
+          <w:shd w:val="clear" w:color="auto" w:fill="F3F3F3"/>
+        </w:rPr>
+        <w:t>self.calculate_fscore</w:t>
+      </w:r>
+      <w:r>
+        <w:rPr>
+          <w:rFonts w:ascii="Open Sans" w:hAnsi="Open Sans" w:cs="Open Sans"/>
+          <w:color w:val="000709"/>
+          <w:sz w:val="21"/>
+          <w:szCs w:val="21"/>
+        </w:rPr>
+        <w:t> directly as a key in your mean function to achieve </w:t>
+      </w:r>
+      <w:r>
+        <w:rPr>
+          <w:rStyle w:val="HTMLCode"/>
+          <w:rFonts w:ascii="Menlo" w:eastAsiaTheme="majorEastAsia" w:hAnsi="Menlo" w:cs="Menlo"/>
+          <w:color w:val="303030"/>
+          <w:sz w:val="19"/>
+          <w:szCs w:val="19"/>
+          <w:bdr w:val="single" w:sz="6" w:space="2" w:color="DCDCDC" w:frame="1"/>
+          <w:shd w:val="clear" w:color="auto" w:fill="F3F3F3"/>
+        </w:rPr>
+        <w:t>O(n)</w:t>
+      </w:r>
+      <w:r>
+        <w:rPr>
+          <w:rFonts w:ascii="Open Sans" w:hAnsi="Open Sans" w:cs="Open Sans"/>
+          <w:color w:val="000709"/>
+          <w:sz w:val="21"/>
+          <w:szCs w:val="21"/>
+        </w:rPr>
+        <w:t> as complexity!</w:t>
+      </w:r>
+    </w:p>
+    <w:p>
+      <w:pPr>
+        <w:jc w:val="center"/>
+        <w:rPr>
+          <w:rFonts w:hint="eastAsia"/>
+          <w:lang w:eastAsia="zh-CN"/>
+        </w:rPr>
+      </w:pPr>
+    </w:p>
     <w:sectPr>
       <w:pgSz w:w="12240" w:h="15840"/>
       <w:pgMar w:top="720" w:right="720" w:bottom="720" w:left="720" w:header="708" w:footer="708" w:gutter="0"/>
@@ -1818,9 +3168,7 @@
   <w:docDefaults>
     <w:rPrDefault>
       <w:rPr>
-        <w:rFonts w:asciiTheme="minorHAnsi" w:eastAsiaTheme="minorHAnsi" w:hAnsiTheme="minorHAnsi" w:cstheme="minorBidi"/>
-        <w:sz w:val="24"/>
-        <w:szCs w:val="24"/>
+        <w:rFonts w:ascii="Times New Roman" w:eastAsia="SimSun" w:hAnsi="Times New Roman" w:cs="Times New Roman"/>
         <w:lang w:val="en-BH" w:eastAsia="en-US" w:bidi="ar-SA"/>
       </w:rPr>
     </w:rPrDefault>
@@ -1984,7 +3332,6 @@
     <w:lsdException w:name="Table Grid" w:uiPriority="39"/>
     <w:lsdException w:name="Table Theme" w:semiHidden="1" w:unhideWhenUsed="1"/>
     <w:lsdException w:name="Placeholder Text" w:semiHidden="1"/>
-    <w:lsdException w:name="No Spacing" w:uiPriority="1" w:qFormat="1"/>
     <w:lsdException w:name="Light Shading" w:uiPriority="60"/>
     <w:lsdException w:name="Light List" w:uiPriority="61"/>
     <w:lsdException w:name="Light Grid" w:uiPriority="62"/>
@@ -2006,9 +3353,6 @@
     <w:lsdException w:name="Medium Shading 2 Accent 1" w:uiPriority="64"/>
     <w:lsdException w:name="Medium List 1 Accent 1" w:uiPriority="65"/>
     <w:lsdException w:name="Revision" w:semiHidden="1"/>
-    <w:lsdException w:name="List Paragraph" w:uiPriority="34" w:qFormat="1"/>
-    <w:lsdException w:name="Quote" w:uiPriority="29" w:qFormat="1"/>
-    <w:lsdException w:name="Intense Quote" w:uiPriority="30" w:qFormat="1"/>
     <w:lsdException w:name="Medium List 2 Accent 1" w:uiPriority="66"/>
     <w:lsdException w:name="Medium Grid 1 Accent 1" w:uiPriority="67"/>
     <w:lsdException w:name="Medium Grid 2 Accent 1" w:uiPriority="68"/>
@@ -2207,14 +3551,20 @@
   <w:style w:type="paragraph" w:default="1" w:styleId="Normal">
     <w:name w:val="Normal"/>
     <w:qFormat/>
+    <w:rPr>
+      <w:rFonts w:asciiTheme="minorHAnsi" w:eastAsiaTheme="minorHAnsi" w:hAnsiTheme="minorHAnsi" w:cstheme="minorBidi"/>
+      <w:sz w:val="24"/>
+      <w:szCs w:val="24"/>
+      <w:lang w:val="zh-CN"/>
+    </w:rPr>
   </w:style>
   <w:style w:type="paragraph" w:styleId="Heading1">
     <w:name w:val="heading 1"/>
     <w:basedOn w:val="Normal"/>
+    <w:next w:val="Normal"/>
     <w:link w:val="Heading1Char"/>
     <w:uiPriority w:val="9"/>
     <w:qFormat/>
-    <w:rsid w:val="001D375D"/>
     <w:pPr>
       <w:spacing w:before="100" w:beforeAutospacing="1" w:after="100" w:afterAutospacing="1"/>
       <w:outlineLvl w:val="0"/>
@@ -2234,10 +3584,8 @@
     <w:next w:val="Normal"/>
     <w:link w:val="Heading2Char"/>
     <w:uiPriority w:val="9"/>
-    <w:semiHidden/>
     <w:unhideWhenUsed/>
     <w:qFormat/>
-    <w:rsid w:val="006D7CB5"/>
     <w:pPr>
       <w:keepNext/>
       <w:keepLines/>
@@ -2257,10 +3605,8 @@
     <w:next w:val="Normal"/>
     <w:link w:val="Heading3Char"/>
     <w:uiPriority w:val="9"/>
-    <w:semiHidden/>
     <w:unhideWhenUsed/>
     <w:qFormat/>
-    <w:rsid w:val="00B06703"/>
     <w:pPr>
       <w:keepNext/>
       <w:keepLines/>
@@ -2269,7 +3615,7 @@
     </w:pPr>
     <w:rPr>
       <w:rFonts w:asciiTheme="majorHAnsi" w:eastAsiaTheme="majorEastAsia" w:hAnsiTheme="majorHAnsi" w:cstheme="majorBidi"/>
-      <w:color w:val="1F3763" w:themeColor="accent1" w:themeShade="7F"/>
+      <w:color w:val="1F3864" w:themeColor="accent1" w:themeShade="80"/>
     </w:rPr>
   </w:style>
   <w:style w:type="character" w:default="1" w:styleId="DefaultParagraphFont">
@@ -2299,105 +3645,12 @@
     <w:semiHidden/>
     <w:unhideWhenUsed/>
   </w:style>
-  <w:style w:type="character" w:customStyle="1" w:styleId="Heading1Char">
-    <w:name w:val="Heading 1 Char"/>
-    <w:basedOn w:val="DefaultParagraphFont"/>
-    <w:link w:val="Heading1"/>
-    <w:uiPriority w:val="9"/>
-    <w:rsid w:val="001D375D"/>
-    <w:rPr>
-      <w:rFonts w:ascii="Times New Roman" w:eastAsia="Times New Roman" w:hAnsi="Times New Roman" w:cs="Times New Roman"/>
-      <w:b/>
-      <w:bCs/>
-      <w:kern w:val="36"/>
-      <w:sz w:val="48"/>
-      <w:szCs w:val="48"/>
-    </w:rPr>
-  </w:style>
-  <w:style w:type="paragraph" w:styleId="NormalWeb">
-    <w:name w:val="Normal (Web)"/>
-    <w:basedOn w:val="Normal"/>
-    <w:uiPriority w:val="99"/>
-    <w:semiHidden/>
-    <w:unhideWhenUsed/>
-    <w:rsid w:val="001D375D"/>
-    <w:pPr>
-      <w:spacing w:before="100" w:beforeAutospacing="1" w:after="100" w:afterAutospacing="1"/>
-    </w:pPr>
-    <w:rPr>
-      <w:rFonts w:ascii="Times New Roman" w:eastAsia="Times New Roman" w:hAnsi="Times New Roman" w:cs="Times New Roman"/>
-    </w:rPr>
-  </w:style>
-  <w:style w:type="character" w:styleId="Strong">
-    <w:name w:val="Strong"/>
-    <w:basedOn w:val="DefaultParagraphFont"/>
-    <w:uiPriority w:val="22"/>
-    <w:qFormat/>
-    <w:rsid w:val="001D375D"/>
-    <w:rPr>
-      <w:b/>
-      <w:bCs/>
-    </w:rPr>
-  </w:style>
-  <w:style w:type="character" w:customStyle="1" w:styleId="Heading2Char">
-    <w:name w:val="Heading 2 Char"/>
-    <w:basedOn w:val="DefaultParagraphFont"/>
-    <w:link w:val="Heading2"/>
-    <w:uiPriority w:val="9"/>
-    <w:semiHidden/>
-    <w:rsid w:val="006D7CB5"/>
-    <w:rPr>
-      <w:rFonts w:asciiTheme="majorHAnsi" w:eastAsiaTheme="majorEastAsia" w:hAnsiTheme="majorHAnsi" w:cstheme="majorBidi"/>
-      <w:color w:val="2F5496" w:themeColor="accent1" w:themeShade="BF"/>
-      <w:sz w:val="26"/>
-      <w:szCs w:val="26"/>
-    </w:rPr>
-  </w:style>
-  <w:style w:type="character" w:styleId="HTMLCode">
-    <w:name w:val="HTML Code"/>
-    <w:basedOn w:val="DefaultParagraphFont"/>
-    <w:uiPriority w:val="99"/>
-    <w:semiHidden/>
-    <w:unhideWhenUsed/>
-    <w:rsid w:val="006D7CB5"/>
-    <w:rPr>
-      <w:rFonts w:ascii="Courier New" w:eastAsia="Times New Roman" w:hAnsi="Courier New" w:cs="Courier New"/>
-      <w:sz w:val="20"/>
-      <w:szCs w:val="20"/>
-    </w:rPr>
-  </w:style>
-  <w:style w:type="character" w:styleId="Hyperlink">
-    <w:name w:val="Hyperlink"/>
-    <w:basedOn w:val="DefaultParagraphFont"/>
-    <w:uiPriority w:val="99"/>
-    <w:semiHidden/>
-    <w:unhideWhenUsed/>
-    <w:rsid w:val="006D7CB5"/>
-    <w:rPr>
-      <w:color w:val="0000FF"/>
-      <w:u w:val="single"/>
-    </w:rPr>
-  </w:style>
-  <w:style w:type="character" w:customStyle="1" w:styleId="Heading3Char">
-    <w:name w:val="Heading 3 Char"/>
-    <w:basedOn w:val="DefaultParagraphFont"/>
-    <w:link w:val="Heading3"/>
-    <w:uiPriority w:val="9"/>
-    <w:semiHidden/>
-    <w:rsid w:val="00B06703"/>
-    <w:rPr>
-      <w:rFonts w:asciiTheme="majorHAnsi" w:eastAsiaTheme="majorEastAsia" w:hAnsiTheme="majorHAnsi" w:cstheme="majorBidi"/>
-      <w:color w:val="1F3763" w:themeColor="accent1" w:themeShade="7F"/>
-    </w:rPr>
-  </w:style>
   <w:style w:type="paragraph" w:styleId="HTMLPreformatted">
     <w:name w:val="HTML Preformatted"/>
     <w:basedOn w:val="Normal"/>
     <w:link w:val="HTMLPreformattedChar"/>
     <w:uiPriority w:val="99"/>
-    <w:semiHidden/>
     <w:unhideWhenUsed/>
-    <w:rsid w:val="00B06703"/>
     <w:pPr>
       <w:tabs>
         <w:tab w:val="left" w:pos="916"/>
@@ -2424,13 +3677,93 @@
       <w:szCs w:val="20"/>
     </w:rPr>
   </w:style>
+  <w:style w:type="paragraph" w:styleId="NormalWeb">
+    <w:name w:val="Normal (Web)"/>
+    <w:basedOn w:val="Normal"/>
+    <w:uiPriority w:val="99"/>
+    <w:unhideWhenUsed/>
+    <w:pPr>
+      <w:spacing w:before="100" w:beforeAutospacing="1" w:after="100" w:afterAutospacing="1"/>
+    </w:pPr>
+    <w:rPr>
+      <w:rFonts w:ascii="Times New Roman" w:eastAsia="Times New Roman" w:hAnsi="Times New Roman" w:cs="Times New Roman"/>
+    </w:rPr>
+  </w:style>
+  <w:style w:type="character" w:styleId="HTMLCode">
+    <w:name w:val="HTML Code"/>
+    <w:basedOn w:val="DefaultParagraphFont"/>
+    <w:uiPriority w:val="99"/>
+    <w:unhideWhenUsed/>
+    <w:rPr>
+      <w:rFonts w:ascii="Courier New" w:eastAsia="Times New Roman" w:hAnsi="Courier New" w:cs="Courier New"/>
+      <w:sz w:val="20"/>
+      <w:szCs w:val="20"/>
+    </w:rPr>
+  </w:style>
+  <w:style w:type="character" w:styleId="Hyperlink">
+    <w:name w:val="Hyperlink"/>
+    <w:basedOn w:val="DefaultParagraphFont"/>
+    <w:uiPriority w:val="99"/>
+    <w:unhideWhenUsed/>
+    <w:rPr>
+      <w:color w:val="0000FF"/>
+      <w:u w:val="single"/>
+    </w:rPr>
+  </w:style>
+  <w:style w:type="character" w:styleId="Strong">
+    <w:name w:val="Strong"/>
+    <w:basedOn w:val="DefaultParagraphFont"/>
+    <w:uiPriority w:val="22"/>
+    <w:qFormat/>
+    <w:rPr>
+      <w:b/>
+      <w:bCs/>
+    </w:rPr>
+  </w:style>
+  <w:style w:type="character" w:customStyle="1" w:styleId="Heading1Char">
+    <w:name w:val="Heading 1 Char"/>
+    <w:basedOn w:val="DefaultParagraphFont"/>
+    <w:link w:val="Heading1"/>
+    <w:uiPriority w:val="9"/>
+    <w:rPr>
+      <w:rFonts w:ascii="Times New Roman" w:eastAsia="Times New Roman" w:hAnsi="Times New Roman" w:cs="Times New Roman"/>
+      <w:b/>
+      <w:bCs/>
+      <w:kern w:val="36"/>
+      <w:sz w:val="48"/>
+      <w:szCs w:val="48"/>
+    </w:rPr>
+  </w:style>
+  <w:style w:type="character" w:customStyle="1" w:styleId="Heading2Char">
+    <w:name w:val="Heading 2 Char"/>
+    <w:basedOn w:val="DefaultParagraphFont"/>
+    <w:link w:val="Heading2"/>
+    <w:uiPriority w:val="9"/>
+    <w:semiHidden/>
+    <w:rPr>
+      <w:rFonts w:asciiTheme="majorHAnsi" w:eastAsiaTheme="majorEastAsia" w:hAnsiTheme="majorHAnsi" w:cstheme="majorBidi"/>
+      <w:color w:val="2F5496" w:themeColor="accent1" w:themeShade="BF"/>
+      <w:sz w:val="26"/>
+      <w:szCs w:val="26"/>
+    </w:rPr>
+  </w:style>
+  <w:style w:type="character" w:customStyle="1" w:styleId="Heading3Char">
+    <w:name w:val="Heading 3 Char"/>
+    <w:basedOn w:val="DefaultParagraphFont"/>
+    <w:link w:val="Heading3"/>
+    <w:uiPriority w:val="9"/>
+    <w:semiHidden/>
+    <w:rPr>
+      <w:rFonts w:asciiTheme="majorHAnsi" w:eastAsiaTheme="majorEastAsia" w:hAnsiTheme="majorHAnsi" w:cstheme="majorBidi"/>
+      <w:color w:val="1F3864" w:themeColor="accent1" w:themeShade="80"/>
+    </w:rPr>
+  </w:style>
   <w:style w:type="character" w:customStyle="1" w:styleId="HTMLPreformattedChar">
     <w:name w:val="HTML Preformatted Char"/>
     <w:basedOn w:val="DefaultParagraphFont"/>
     <w:link w:val="HTMLPreformatted"/>
     <w:uiPriority w:val="99"/>
     <w:semiHidden/>
-    <w:rsid w:val="00B06703"/>
     <w:rPr>
       <w:rFonts w:ascii="Courier New" w:eastAsia="Times New Roman" w:hAnsi="Courier New" w:cs="Courier New"/>
       <w:sz w:val="20"/>
@@ -2440,32 +3773,31 @@
   <w:style w:type="character" w:customStyle="1" w:styleId="hljs-function">
     <w:name w:val="hljs-function"/>
     <w:basedOn w:val="DefaultParagraphFont"/>
-    <w:rsid w:val="00B06703"/>
   </w:style>
   <w:style w:type="character" w:customStyle="1" w:styleId="hljs-keyword">
     <w:name w:val="hljs-keyword"/>
     <w:basedOn w:val="DefaultParagraphFont"/>
-    <w:rsid w:val="00B06703"/>
   </w:style>
   <w:style w:type="character" w:customStyle="1" w:styleId="hljs-title">
     <w:name w:val="hljs-title"/>
     <w:basedOn w:val="DefaultParagraphFont"/>
-    <w:rsid w:val="00B06703"/>
   </w:style>
   <w:style w:type="character" w:customStyle="1" w:styleId="hljs-params">
     <w:name w:val="hljs-params"/>
     <w:basedOn w:val="DefaultParagraphFont"/>
-    <w:rsid w:val="00B06703"/>
   </w:style>
   <w:style w:type="character" w:customStyle="1" w:styleId="hljs-string">
     <w:name w:val="hljs-string"/>
     <w:basedOn w:val="DefaultParagraphFont"/>
-    <w:rsid w:val="00B06703"/>
   </w:style>
   <w:style w:type="character" w:customStyle="1" w:styleId="hljs-comment">
     <w:name w:val="hljs-comment"/>
     <w:basedOn w:val="DefaultParagraphFont"/>
-    <w:rsid w:val="00B06703"/>
+  </w:style>
+  <w:style w:type="character" w:customStyle="1" w:styleId="hljs-variable">
+    <w:name w:val="hljs-variable"/>
+    <w:basedOn w:val="DefaultParagraphFont"/>
+    <w:rsid w:val="00F77E75"/>
   </w:style>
 </w:styles>
 </file>
@@ -2513,7 +3845,7 @@
     </a:clrScheme>
     <a:fontScheme name="Office">
       <a:majorFont>
-        <a:latin typeface="Calibri Light" panose="020F0302020204030204"/>
+        <a:latin typeface="Calibri Light"/>
         <a:ea typeface=""/>
         <a:cs typeface=""/>
         <a:font script="Jpan" typeface="游ゴシック Light"/>
@@ -2546,26 +3878,9 @@
         <a:font script="Viet" typeface="Times New Roman"/>
         <a:font script="Uigh" typeface="Microsoft Uighur"/>
         <a:font script="Geor" typeface="Sylfaen"/>
-        <a:font script="Armn" typeface="Arial"/>
-        <a:font script="Bugi" typeface="Leelawadee UI"/>
-        <a:font script="Bopo" typeface="Microsoft JhengHei"/>
-        <a:font script="Java" typeface="Javanese Text"/>
-        <a:font script="Lisu" typeface="Segoe UI"/>
-        <a:font script="Mymr" typeface="Myanmar Text"/>
-        <a:font script="Nkoo" typeface="Ebrima"/>
-        <a:font script="Olck" typeface="Nirmala UI"/>
-        <a:font script="Osma" typeface="Ebrima"/>
-        <a:font script="Phag" typeface="Phagspa"/>
-        <a:font script="Syrn" typeface="Estrangelo Edessa"/>
-        <a:font script="Syrj" typeface="Estrangelo Edessa"/>
-        <a:font script="Syre" typeface="Estrangelo Edessa"/>
-        <a:font script="Sora" typeface="Nirmala UI"/>
-        <a:font script="Tale" typeface="Microsoft Tai Le"/>
-        <a:font script="Talu" typeface="Microsoft New Tai Lue"/>
-        <a:font script="Tfng" typeface="Ebrima"/>
       </a:majorFont>
       <a:minorFont>
-        <a:latin typeface="Calibri" panose="020F0502020204030204"/>
+        <a:latin typeface="Calibri"/>
         <a:ea typeface=""/>
         <a:cs typeface=""/>
         <a:font script="Jpan" typeface="游明朝"/>
@@ -2598,23 +3913,6 @@
         <a:font script="Viet" typeface="Arial"/>
         <a:font script="Uigh" typeface="Microsoft Uighur"/>
         <a:font script="Geor" typeface="Sylfaen"/>
-        <a:font script="Armn" typeface="Arial"/>
-        <a:font script="Bugi" typeface="Leelawadee UI"/>
-        <a:font script="Bopo" typeface="Microsoft JhengHei"/>
-        <a:font script="Java" typeface="Javanese Text"/>
-        <a:font script="Lisu" typeface="Segoe UI"/>
-        <a:font script="Mymr" typeface="Myanmar Text"/>
-        <a:font script="Nkoo" typeface="Ebrima"/>
-        <a:font script="Olck" typeface="Nirmala UI"/>
-        <a:font script="Osma" typeface="Ebrima"/>
-        <a:font script="Phag" typeface="Phagspa"/>
-        <a:font script="Syrn" typeface="Estrangelo Edessa"/>
-        <a:font script="Syrj" typeface="Estrangelo Edessa"/>
-        <a:font script="Syre" typeface="Estrangelo Edessa"/>
-        <a:font script="Sora" typeface="Nirmala UI"/>
-        <a:font script="Tale" typeface="Microsoft Tai Le"/>
-        <a:font script="Talu" typeface="Microsoft New Tai Lue"/>
-        <a:font script="Tfng" typeface="Ebrima"/>
       </a:minorFont>
     </a:fontScheme>
     <a:fmtScheme name="Office">
@@ -2757,10 +4055,21 @@
   </a:themeElements>
   <a:objectDefaults/>
   <a:extraClrSchemeLst/>
-  <a:extLst>
-    <a:ext uri="{05A4C25C-085E-4340-85A3-A5531E510DB2}">
-      <thm15:themeFamily xmlns:thm15="http://schemas.microsoft.com/office/thememl/2012/main" name="Office Theme" id="{62F939B6-93AF-4DB8-9C6B-D6C7DFDC589F}" vid="{4A3C46E8-61CC-4603-A589-7422A47A8E4A}"/>
-    </a:ext>
-  </a:extLst>
 </a:theme>
+</file>
+
+<file path=customXml/item1.xml><?xml version="1.0" encoding="utf-8"?>
+<s:customData xmlns="http://www.wps.cn/officeDocument/2013/wpsCustomData" xmlns:s="http://www.wps.cn/officeDocument/2013/wpsCustomData">
+  <customSectProps>
+    <customSectPr/>
+  </customSectProps>
+</s:customData>
+</file>
+
+<file path=customXml/itemProps1.xml><?xml version="1.0" encoding="utf-8"?>
+<ds:datastoreItem xmlns:ds="http://schemas.openxmlformats.org/officeDocument/2006/customXml" ds:itemID="{B1977F7D-205B-4081-913C-38D41E755F92}">
+  <ds:schemaRefs>
+    <ds:schemaRef ds:uri="http://www.wps.cn/officeDocument/2013/wpsCustomData"/>
+  </ds:schemaRefs>
+</ds:datastoreItem>
 </file>
</xml_diff>